<commit_message>
Création de dossier pour les PDF rendu
</commit_message>
<xml_diff>
--- a/INFO_2A_Fabrication_Ethernet_pv.docx
+++ b/INFO_2A_Fabrication_Ethernet_pv.docx
@@ -1,6 +1,6 @@
 
 <file path=word/document.xml><?xml version="1.0" encoding="utf-8"?>
-<w:document xmlns:wpc="http://schemas.microsoft.com/office/word/2010/wordprocessingCanvas" xmlns:cx="http://schemas.microsoft.com/office/drawing/2014/chartex" xmlns:cx1="http://schemas.microsoft.com/office/drawing/2015/9/8/chartex" xmlns:mc="http://schemas.openxmlformats.org/markup-compatibility/2006" xmlns:o="urn:schemas-microsoft-com:office:office" xmlns:r="http://schemas.openxmlformats.org/officeDocument/2006/relationships" xmlns:m="http://schemas.openxmlformats.org/officeDocument/2006/math" xmlns:v="urn:schemas-microsoft-com:vml" xmlns:wp14="http://schemas.microsoft.com/office/word/2010/wordprocessingDrawing" xmlns:wp="http://schemas.openxmlformats.org/drawingml/2006/wordprocessingDrawing" xmlns:w10="urn:schemas-microsoft-com:office:word" xmlns:w="http://schemas.openxmlformats.org/wordprocessingml/2006/main" xmlns:w14="http://schemas.microsoft.com/office/word/2010/wordml" xmlns:w15="http://schemas.microsoft.com/office/word/2012/wordml" xmlns:w16se="http://schemas.microsoft.com/office/word/2015/wordml/symex" xmlns:wpg="http://schemas.microsoft.com/office/word/2010/wordprocessingGroup" xmlns:wpi="http://schemas.microsoft.com/office/word/2010/wordprocessingInk" xmlns:wne="http://schemas.microsoft.com/office/word/2006/wordml" xmlns:wps="http://schemas.microsoft.com/office/word/2010/wordprocessingShape" mc:Ignorable="w14 w15 w16se wp14">
+<w:document xmlns:wpc="http://schemas.microsoft.com/office/word/2010/wordprocessingCanvas" xmlns:cx="http://schemas.microsoft.com/office/drawing/2014/chartex" xmlns:cx1="http://schemas.microsoft.com/office/drawing/2015/9/8/chartex" xmlns:cx2="http://schemas.microsoft.com/office/drawing/2015/10/21/chartex" xmlns:cx3="http://schemas.microsoft.com/office/drawing/2016/5/9/chartex" xmlns:cx4="http://schemas.microsoft.com/office/drawing/2016/5/10/chartex" xmlns:cx5="http://schemas.microsoft.com/office/drawing/2016/5/11/chartex" xmlns:cx6="http://schemas.microsoft.com/office/drawing/2016/5/12/chartex" xmlns:cx7="http://schemas.microsoft.com/office/drawing/2016/5/13/chartex" xmlns:cx8="http://schemas.microsoft.com/office/drawing/2016/5/14/chartex" xmlns:mc="http://schemas.openxmlformats.org/markup-compatibility/2006" xmlns:aink="http://schemas.microsoft.com/office/drawing/2016/ink" xmlns:am3d="http://schemas.microsoft.com/office/drawing/2017/model3d" xmlns:o="urn:schemas-microsoft-com:office:office" xmlns:r="http://schemas.openxmlformats.org/officeDocument/2006/relationships" xmlns:m="http://schemas.openxmlformats.org/officeDocument/2006/math" xmlns:v="urn:schemas-microsoft-com:vml" xmlns:wp14="http://schemas.microsoft.com/office/word/2010/wordprocessingDrawing" xmlns:wp="http://schemas.openxmlformats.org/drawingml/2006/wordprocessingDrawing" xmlns:w10="urn:schemas-microsoft-com:office:word" xmlns:w="http://schemas.openxmlformats.org/wordprocessingml/2006/main" xmlns:w14="http://schemas.microsoft.com/office/word/2010/wordml" xmlns:w15="http://schemas.microsoft.com/office/word/2012/wordml" xmlns:w16cid="http://schemas.microsoft.com/office/word/2016/wordml/cid" xmlns:w16se="http://schemas.microsoft.com/office/word/2015/wordml/symex" xmlns:wpg="http://schemas.microsoft.com/office/word/2010/wordprocessingGroup" xmlns:wpi="http://schemas.microsoft.com/office/word/2010/wordprocessingInk" xmlns:wne="http://schemas.microsoft.com/office/word/2006/wordml" xmlns:wps="http://schemas.microsoft.com/office/word/2010/wordprocessingShape" mc:Ignorable="w14 w15 w16se w16cid wp14">
   <w:body>
     <w:p>
       <w:pPr>
@@ -9,6 +9,8 @@
           <w:tab w:val="left" w:pos="1134"/>
         </w:tabs>
       </w:pPr>
+      <w:bookmarkStart w:id="0" w:name="_GoBack"/>
+      <w:bookmarkEnd w:id="0"/>
       <w:r>
         <w:t>Procès-Verbal</w:t>
       </w:r>
@@ -77,15 +79,7 @@
             <w:rPr>
               <w:rStyle w:val="Sous-titreCar"/>
             </w:rPr>
-            <w:t>Table des m</w:t>
-          </w:r>
-          <w:bookmarkStart w:id="0" w:name="_GoBack"/>
-          <w:bookmarkEnd w:id="0"/>
-          <w:r>
-            <w:rPr>
-              <w:rStyle w:val="Sous-titreCar"/>
-            </w:rPr>
-            <w:t>atières</w:t>
+            <w:t>Table des matières</w:t>
           </w:r>
         </w:p>
         <w:p>
@@ -1156,19 +1150,15 @@
       <w:r>
         <w:t>Les différents sujets parler (</w:t>
       </w:r>
-      <w:proofErr w:type="spellStart"/>
-      <w:r>
-        <w:t>Crèpe</w:t>
-      </w:r>
-      <w:proofErr w:type="spellEnd"/>
+      <w:r>
+        <w:t>Crêpe</w:t>
+      </w:r>
       <w:r>
         <w:t xml:space="preserve">, Nœud </w:t>
       </w:r>
-      <w:proofErr w:type="spellStart"/>
-      <w:r>
-        <w:t>coullant</w:t>
-      </w:r>
-      <w:proofErr w:type="spellEnd"/>
+      <w:r>
+        <w:t>coulant</w:t>
+      </w:r>
       <w:r>
         <w:t>, RJ-45)</w:t>
       </w:r>
@@ -1232,13 +1222,8 @@
         <w:spacing w:after="0"/>
         <w:ind w:left="993"/>
       </w:pPr>
-      <w:proofErr w:type="spellStart"/>
-      <w:r>
-        <w:t>Charbonney</w:t>
-      </w:r>
-      <w:proofErr w:type="spellEnd"/>
-      <w:r>
-        <w:t xml:space="preserve">, Alexis </w:t>
+      <w:r>
+        <w:t xml:space="preserve">Charbonney, Alexis </w:t>
       </w:r>
       <w:r>
         <w:tab/>
@@ -1325,13 +1310,8 @@
         </w:tabs>
         <w:ind w:left="993"/>
       </w:pPr>
-      <w:proofErr w:type="spellStart"/>
-      <w:r>
-        <w:t>Shalhoub</w:t>
-      </w:r>
-      <w:proofErr w:type="spellEnd"/>
-      <w:r>
-        <w:t xml:space="preserve">, Osama </w:t>
+      <w:r>
+        <w:t xml:space="preserve">Shalhoub, Osama </w:t>
       </w:r>
       <w:r>
         <w:tab/>
@@ -1550,7 +1530,7 @@
 </file>
 
 <file path=word/endnotes.xml><?xml version="1.0" encoding="utf-8"?>
-<w:endnotes xmlns:wpc="http://schemas.microsoft.com/office/word/2010/wordprocessingCanvas" xmlns:cx="http://schemas.microsoft.com/office/drawing/2014/chartex" xmlns:cx1="http://schemas.microsoft.com/office/drawing/2015/9/8/chartex" xmlns:mc="http://schemas.openxmlformats.org/markup-compatibility/2006" xmlns:o="urn:schemas-microsoft-com:office:office" xmlns:r="http://schemas.openxmlformats.org/officeDocument/2006/relationships" xmlns:m="http://schemas.openxmlformats.org/officeDocument/2006/math" xmlns:v="urn:schemas-microsoft-com:vml" xmlns:wp14="http://schemas.microsoft.com/office/word/2010/wordprocessingDrawing" xmlns:wp="http://schemas.openxmlformats.org/drawingml/2006/wordprocessingDrawing" xmlns:w10="urn:schemas-microsoft-com:office:word" xmlns:w="http://schemas.openxmlformats.org/wordprocessingml/2006/main" xmlns:w14="http://schemas.microsoft.com/office/word/2010/wordml" xmlns:w15="http://schemas.microsoft.com/office/word/2012/wordml" xmlns:w16se="http://schemas.microsoft.com/office/word/2015/wordml/symex" xmlns:wpg="http://schemas.microsoft.com/office/word/2010/wordprocessingGroup" xmlns:wpi="http://schemas.microsoft.com/office/word/2010/wordprocessingInk" xmlns:wne="http://schemas.microsoft.com/office/word/2006/wordml" xmlns:wps="http://schemas.microsoft.com/office/word/2010/wordprocessingShape" mc:Ignorable="w14 w15 w16se wp14">
+<w:endnotes xmlns:wpc="http://schemas.microsoft.com/office/word/2010/wordprocessingCanvas" xmlns:cx="http://schemas.microsoft.com/office/drawing/2014/chartex" xmlns:cx1="http://schemas.microsoft.com/office/drawing/2015/9/8/chartex" xmlns:cx2="http://schemas.microsoft.com/office/drawing/2015/10/21/chartex" xmlns:cx3="http://schemas.microsoft.com/office/drawing/2016/5/9/chartex" xmlns:cx4="http://schemas.microsoft.com/office/drawing/2016/5/10/chartex" xmlns:cx5="http://schemas.microsoft.com/office/drawing/2016/5/11/chartex" xmlns:cx6="http://schemas.microsoft.com/office/drawing/2016/5/12/chartex" xmlns:cx7="http://schemas.microsoft.com/office/drawing/2016/5/13/chartex" xmlns:cx8="http://schemas.microsoft.com/office/drawing/2016/5/14/chartex" xmlns:mc="http://schemas.openxmlformats.org/markup-compatibility/2006" xmlns:aink="http://schemas.microsoft.com/office/drawing/2016/ink" xmlns:am3d="http://schemas.microsoft.com/office/drawing/2017/model3d" xmlns:o="urn:schemas-microsoft-com:office:office" xmlns:r="http://schemas.openxmlformats.org/officeDocument/2006/relationships" xmlns:m="http://schemas.openxmlformats.org/officeDocument/2006/math" xmlns:v="urn:schemas-microsoft-com:vml" xmlns:wp14="http://schemas.microsoft.com/office/word/2010/wordprocessingDrawing" xmlns:wp="http://schemas.openxmlformats.org/drawingml/2006/wordprocessingDrawing" xmlns:w10="urn:schemas-microsoft-com:office:word" xmlns:w="http://schemas.openxmlformats.org/wordprocessingml/2006/main" xmlns:w14="http://schemas.microsoft.com/office/word/2010/wordml" xmlns:w15="http://schemas.microsoft.com/office/word/2012/wordml" xmlns:w16cid="http://schemas.microsoft.com/office/word/2016/wordml/cid" xmlns:w16se="http://schemas.microsoft.com/office/word/2015/wordml/symex" xmlns:wpg="http://schemas.microsoft.com/office/word/2010/wordprocessingGroup" xmlns:wpi="http://schemas.microsoft.com/office/word/2010/wordprocessingInk" xmlns:wne="http://schemas.microsoft.com/office/word/2006/wordml" xmlns:wps="http://schemas.microsoft.com/office/word/2010/wordprocessingShape" mc:Ignorable="w14 w15 w16se w16cid wp14">
   <w:endnote w:type="separator" w:id="-1">
     <w:p>
       <w:pPr>
@@ -1579,7 +1559,7 @@
 </file>
 
 <file path=word/footer1.xml><?xml version="1.0" encoding="utf-8"?>
-<w:ftr xmlns:wpc="http://schemas.microsoft.com/office/word/2010/wordprocessingCanvas" xmlns:cx="http://schemas.microsoft.com/office/drawing/2014/chartex" xmlns:cx1="http://schemas.microsoft.com/office/drawing/2015/9/8/chartex" xmlns:mc="http://schemas.openxmlformats.org/markup-compatibility/2006" xmlns:o="urn:schemas-microsoft-com:office:office" xmlns:r="http://schemas.openxmlformats.org/officeDocument/2006/relationships" xmlns:m="http://schemas.openxmlformats.org/officeDocument/2006/math" xmlns:v="urn:schemas-microsoft-com:vml" xmlns:wp14="http://schemas.microsoft.com/office/word/2010/wordprocessingDrawing" xmlns:wp="http://schemas.openxmlformats.org/drawingml/2006/wordprocessingDrawing" xmlns:w10="urn:schemas-microsoft-com:office:word" xmlns:w="http://schemas.openxmlformats.org/wordprocessingml/2006/main" xmlns:w14="http://schemas.microsoft.com/office/word/2010/wordml" xmlns:w15="http://schemas.microsoft.com/office/word/2012/wordml" xmlns:w16se="http://schemas.microsoft.com/office/word/2015/wordml/symex" xmlns:wpg="http://schemas.microsoft.com/office/word/2010/wordprocessingGroup" xmlns:wpi="http://schemas.microsoft.com/office/word/2010/wordprocessingInk" xmlns:wne="http://schemas.microsoft.com/office/word/2006/wordml" xmlns:wps="http://schemas.microsoft.com/office/word/2010/wordprocessingShape" mc:Ignorable="w14 w15 w16se wp14">
+<w:ftr xmlns:wpc="http://schemas.microsoft.com/office/word/2010/wordprocessingCanvas" xmlns:cx="http://schemas.microsoft.com/office/drawing/2014/chartex" xmlns:cx1="http://schemas.microsoft.com/office/drawing/2015/9/8/chartex" xmlns:cx2="http://schemas.microsoft.com/office/drawing/2015/10/21/chartex" xmlns:cx3="http://schemas.microsoft.com/office/drawing/2016/5/9/chartex" xmlns:cx4="http://schemas.microsoft.com/office/drawing/2016/5/10/chartex" xmlns:cx5="http://schemas.microsoft.com/office/drawing/2016/5/11/chartex" xmlns:cx6="http://schemas.microsoft.com/office/drawing/2016/5/12/chartex" xmlns:cx7="http://schemas.microsoft.com/office/drawing/2016/5/13/chartex" xmlns:cx8="http://schemas.microsoft.com/office/drawing/2016/5/14/chartex" xmlns:mc="http://schemas.openxmlformats.org/markup-compatibility/2006" xmlns:aink="http://schemas.microsoft.com/office/drawing/2016/ink" xmlns:am3d="http://schemas.microsoft.com/office/drawing/2017/model3d" xmlns:o="urn:schemas-microsoft-com:office:office" xmlns:r="http://schemas.openxmlformats.org/officeDocument/2006/relationships" xmlns:m="http://schemas.openxmlformats.org/officeDocument/2006/math" xmlns:v="urn:schemas-microsoft-com:vml" xmlns:wp14="http://schemas.microsoft.com/office/word/2010/wordprocessingDrawing" xmlns:wp="http://schemas.openxmlformats.org/drawingml/2006/wordprocessingDrawing" xmlns:w10="urn:schemas-microsoft-com:office:word" xmlns:w="http://schemas.openxmlformats.org/wordprocessingml/2006/main" xmlns:w14="http://schemas.microsoft.com/office/word/2010/wordml" xmlns:w15="http://schemas.microsoft.com/office/word/2012/wordml" xmlns:w16cid="http://schemas.microsoft.com/office/word/2016/wordml/cid" xmlns:w16se="http://schemas.microsoft.com/office/word/2015/wordml/symex" xmlns:wpg="http://schemas.microsoft.com/office/word/2010/wordprocessingGroup" xmlns:wpi="http://schemas.microsoft.com/office/word/2010/wordprocessingInk" xmlns:wne="http://schemas.microsoft.com/office/word/2006/wordml" xmlns:wps="http://schemas.microsoft.com/office/word/2010/wordprocessingShape" mc:Ignorable="w14 w15 w16se w16cid wp14">
   <w:p>
     <w:pPr>
       <w:pStyle w:val="Pieddepage"/>
@@ -1661,7 +1641,7 @@
       <w:rPr>
         <w:noProof/>
       </w:rPr>
-      <w:t>18 février 2019</w:t>
+      <w:t>20 février 2019</w:t>
     </w:r>
     <w:r>
       <w:fldChar w:fldCharType="end"/>
@@ -1671,7 +1651,7 @@
 </file>
 
 <file path=word/footnotes.xml><?xml version="1.0" encoding="utf-8"?>
-<w:footnotes xmlns:wpc="http://schemas.microsoft.com/office/word/2010/wordprocessingCanvas" xmlns:cx="http://schemas.microsoft.com/office/drawing/2014/chartex" xmlns:cx1="http://schemas.microsoft.com/office/drawing/2015/9/8/chartex" xmlns:mc="http://schemas.openxmlformats.org/markup-compatibility/2006" xmlns:o="urn:schemas-microsoft-com:office:office" xmlns:r="http://schemas.openxmlformats.org/officeDocument/2006/relationships" xmlns:m="http://schemas.openxmlformats.org/officeDocument/2006/math" xmlns:v="urn:schemas-microsoft-com:vml" xmlns:wp14="http://schemas.microsoft.com/office/word/2010/wordprocessingDrawing" xmlns:wp="http://schemas.openxmlformats.org/drawingml/2006/wordprocessingDrawing" xmlns:w10="urn:schemas-microsoft-com:office:word" xmlns:w="http://schemas.openxmlformats.org/wordprocessingml/2006/main" xmlns:w14="http://schemas.microsoft.com/office/word/2010/wordml" xmlns:w15="http://schemas.microsoft.com/office/word/2012/wordml" xmlns:w16se="http://schemas.microsoft.com/office/word/2015/wordml/symex" xmlns:wpg="http://schemas.microsoft.com/office/word/2010/wordprocessingGroup" xmlns:wpi="http://schemas.microsoft.com/office/word/2010/wordprocessingInk" xmlns:wne="http://schemas.microsoft.com/office/word/2006/wordml" xmlns:wps="http://schemas.microsoft.com/office/word/2010/wordprocessingShape" mc:Ignorable="w14 w15 w16se wp14">
+<w:footnotes xmlns:wpc="http://schemas.microsoft.com/office/word/2010/wordprocessingCanvas" xmlns:cx="http://schemas.microsoft.com/office/drawing/2014/chartex" xmlns:cx1="http://schemas.microsoft.com/office/drawing/2015/9/8/chartex" xmlns:cx2="http://schemas.microsoft.com/office/drawing/2015/10/21/chartex" xmlns:cx3="http://schemas.microsoft.com/office/drawing/2016/5/9/chartex" xmlns:cx4="http://schemas.microsoft.com/office/drawing/2016/5/10/chartex" xmlns:cx5="http://schemas.microsoft.com/office/drawing/2016/5/11/chartex" xmlns:cx6="http://schemas.microsoft.com/office/drawing/2016/5/12/chartex" xmlns:cx7="http://schemas.microsoft.com/office/drawing/2016/5/13/chartex" xmlns:cx8="http://schemas.microsoft.com/office/drawing/2016/5/14/chartex" xmlns:mc="http://schemas.openxmlformats.org/markup-compatibility/2006" xmlns:aink="http://schemas.microsoft.com/office/drawing/2016/ink" xmlns:am3d="http://schemas.microsoft.com/office/drawing/2017/model3d" xmlns:o="urn:schemas-microsoft-com:office:office" xmlns:r="http://schemas.openxmlformats.org/officeDocument/2006/relationships" xmlns:m="http://schemas.openxmlformats.org/officeDocument/2006/math" xmlns:v="urn:schemas-microsoft-com:vml" xmlns:wp14="http://schemas.microsoft.com/office/word/2010/wordprocessingDrawing" xmlns:wp="http://schemas.openxmlformats.org/drawingml/2006/wordprocessingDrawing" xmlns:w10="urn:schemas-microsoft-com:office:word" xmlns:w="http://schemas.openxmlformats.org/wordprocessingml/2006/main" xmlns:w14="http://schemas.microsoft.com/office/word/2010/wordml" xmlns:w15="http://schemas.microsoft.com/office/word/2012/wordml" xmlns:w16cid="http://schemas.microsoft.com/office/word/2016/wordml/cid" xmlns:w16se="http://schemas.microsoft.com/office/word/2015/wordml/symex" xmlns:wpg="http://schemas.microsoft.com/office/word/2010/wordprocessingGroup" xmlns:wpi="http://schemas.microsoft.com/office/word/2010/wordprocessingInk" xmlns:wne="http://schemas.microsoft.com/office/word/2006/wordml" xmlns:wps="http://schemas.microsoft.com/office/word/2010/wordprocessingShape" mc:Ignorable="w14 w15 w16se w16cid wp14">
   <w:footnote w:type="separator" w:id="-1">
     <w:p>
       <w:pPr>
@@ -1700,7 +1680,7 @@
 </file>
 
 <file path=word/header1.xml><?xml version="1.0" encoding="utf-8"?>
-<w:hdr xmlns:wpc="http://schemas.microsoft.com/office/word/2010/wordprocessingCanvas" xmlns:cx="http://schemas.microsoft.com/office/drawing/2014/chartex" xmlns:cx1="http://schemas.microsoft.com/office/drawing/2015/9/8/chartex" xmlns:mc="http://schemas.openxmlformats.org/markup-compatibility/2006" xmlns:o="urn:schemas-microsoft-com:office:office" xmlns:r="http://schemas.openxmlformats.org/officeDocument/2006/relationships" xmlns:m="http://schemas.openxmlformats.org/officeDocument/2006/math" xmlns:v="urn:schemas-microsoft-com:vml" xmlns:wp14="http://schemas.microsoft.com/office/word/2010/wordprocessingDrawing" xmlns:wp="http://schemas.openxmlformats.org/drawingml/2006/wordprocessingDrawing" xmlns:w10="urn:schemas-microsoft-com:office:word" xmlns:w="http://schemas.openxmlformats.org/wordprocessingml/2006/main" xmlns:w14="http://schemas.microsoft.com/office/word/2010/wordml" xmlns:w15="http://schemas.microsoft.com/office/word/2012/wordml" xmlns:w16se="http://schemas.microsoft.com/office/word/2015/wordml/symex" xmlns:wpg="http://schemas.microsoft.com/office/word/2010/wordprocessingGroup" xmlns:wpi="http://schemas.microsoft.com/office/word/2010/wordprocessingInk" xmlns:wne="http://schemas.microsoft.com/office/word/2006/wordml" xmlns:wps="http://schemas.microsoft.com/office/word/2010/wordprocessingShape" mc:Ignorable="w14 w15 w16se wp14">
+<w:hdr xmlns:wpc="http://schemas.microsoft.com/office/word/2010/wordprocessingCanvas" xmlns:cx="http://schemas.microsoft.com/office/drawing/2014/chartex" xmlns:cx1="http://schemas.microsoft.com/office/drawing/2015/9/8/chartex" xmlns:cx2="http://schemas.microsoft.com/office/drawing/2015/10/21/chartex" xmlns:cx3="http://schemas.microsoft.com/office/drawing/2016/5/9/chartex" xmlns:cx4="http://schemas.microsoft.com/office/drawing/2016/5/10/chartex" xmlns:cx5="http://schemas.microsoft.com/office/drawing/2016/5/11/chartex" xmlns:cx6="http://schemas.microsoft.com/office/drawing/2016/5/12/chartex" xmlns:cx7="http://schemas.microsoft.com/office/drawing/2016/5/13/chartex" xmlns:cx8="http://schemas.microsoft.com/office/drawing/2016/5/14/chartex" xmlns:mc="http://schemas.openxmlformats.org/markup-compatibility/2006" xmlns:aink="http://schemas.microsoft.com/office/drawing/2016/ink" xmlns:am3d="http://schemas.microsoft.com/office/drawing/2017/model3d" xmlns:o="urn:schemas-microsoft-com:office:office" xmlns:r="http://schemas.openxmlformats.org/officeDocument/2006/relationships" xmlns:m="http://schemas.openxmlformats.org/officeDocument/2006/math" xmlns:v="urn:schemas-microsoft-com:vml" xmlns:wp14="http://schemas.microsoft.com/office/word/2010/wordprocessingDrawing" xmlns:wp="http://schemas.openxmlformats.org/drawingml/2006/wordprocessingDrawing" xmlns:w10="urn:schemas-microsoft-com:office:word" xmlns:w="http://schemas.openxmlformats.org/wordprocessingml/2006/main" xmlns:w14="http://schemas.microsoft.com/office/word/2010/wordml" xmlns:w15="http://schemas.microsoft.com/office/word/2012/wordml" xmlns:w16cid="http://schemas.microsoft.com/office/word/2016/wordml/cid" xmlns:w16se="http://schemas.microsoft.com/office/word/2015/wordml/symex" xmlns:wpg="http://schemas.microsoft.com/office/word/2010/wordprocessingGroup" xmlns:wpi="http://schemas.microsoft.com/office/word/2010/wordprocessingInk" xmlns:wne="http://schemas.microsoft.com/office/word/2006/wordml" xmlns:wps="http://schemas.microsoft.com/office/word/2010/wordprocessingShape" mc:Ignorable="w14 w15 w16se w16cid wp14">
   <w:p>
     <w:pPr>
       <w:pStyle w:val="En-tte"/>
@@ -1734,7 +1714,7 @@
 </file>
 
 <file path=word/numbering.xml><?xml version="1.0" encoding="utf-8"?>
-<w:numbering xmlns:wpc="http://schemas.microsoft.com/office/word/2010/wordprocessingCanvas" xmlns:cx="http://schemas.microsoft.com/office/drawing/2014/chartex" xmlns:cx1="http://schemas.microsoft.com/office/drawing/2015/9/8/chartex" xmlns:mc="http://schemas.openxmlformats.org/markup-compatibility/2006" xmlns:o="urn:schemas-microsoft-com:office:office" xmlns:r="http://schemas.openxmlformats.org/officeDocument/2006/relationships" xmlns:m="http://schemas.openxmlformats.org/officeDocument/2006/math" xmlns:v="urn:schemas-microsoft-com:vml" xmlns:wp14="http://schemas.microsoft.com/office/word/2010/wordprocessingDrawing" xmlns:wp="http://schemas.openxmlformats.org/drawingml/2006/wordprocessingDrawing" xmlns:w10="urn:schemas-microsoft-com:office:word" xmlns:w="http://schemas.openxmlformats.org/wordprocessingml/2006/main" xmlns:w14="http://schemas.microsoft.com/office/word/2010/wordml" xmlns:w15="http://schemas.microsoft.com/office/word/2012/wordml" xmlns:w16se="http://schemas.microsoft.com/office/word/2015/wordml/symex" xmlns:wpg="http://schemas.microsoft.com/office/word/2010/wordprocessingGroup" xmlns:wpi="http://schemas.microsoft.com/office/word/2010/wordprocessingInk" xmlns:wne="http://schemas.microsoft.com/office/word/2006/wordml" xmlns:wps="http://schemas.microsoft.com/office/word/2010/wordprocessingShape" mc:Ignorable="w14 w15 w16se wp14">
+<w:numbering xmlns:wpc="http://schemas.microsoft.com/office/word/2010/wordprocessingCanvas" xmlns:cx="http://schemas.microsoft.com/office/drawing/2014/chartex" xmlns:cx1="http://schemas.microsoft.com/office/drawing/2015/9/8/chartex" xmlns:cx2="http://schemas.microsoft.com/office/drawing/2015/10/21/chartex" xmlns:cx3="http://schemas.microsoft.com/office/drawing/2016/5/9/chartex" xmlns:cx4="http://schemas.microsoft.com/office/drawing/2016/5/10/chartex" xmlns:cx5="http://schemas.microsoft.com/office/drawing/2016/5/11/chartex" xmlns:cx6="http://schemas.microsoft.com/office/drawing/2016/5/12/chartex" xmlns:cx7="http://schemas.microsoft.com/office/drawing/2016/5/13/chartex" xmlns:cx8="http://schemas.microsoft.com/office/drawing/2016/5/14/chartex" xmlns:mc="http://schemas.openxmlformats.org/markup-compatibility/2006" xmlns:aink="http://schemas.microsoft.com/office/drawing/2016/ink" xmlns:am3d="http://schemas.microsoft.com/office/drawing/2017/model3d" xmlns:o="urn:schemas-microsoft-com:office:office" xmlns:r="http://schemas.openxmlformats.org/officeDocument/2006/relationships" xmlns:m="http://schemas.openxmlformats.org/officeDocument/2006/math" xmlns:v="urn:schemas-microsoft-com:vml" xmlns:wp14="http://schemas.microsoft.com/office/word/2010/wordprocessingDrawing" xmlns:wp="http://schemas.openxmlformats.org/drawingml/2006/wordprocessingDrawing" xmlns:w10="urn:schemas-microsoft-com:office:word" xmlns:w="http://schemas.openxmlformats.org/wordprocessingml/2006/main" xmlns:w14="http://schemas.microsoft.com/office/word/2010/wordml" xmlns:w15="http://schemas.microsoft.com/office/word/2012/wordml" xmlns:w16cid="http://schemas.microsoft.com/office/word/2016/wordml/cid" xmlns:w16se="http://schemas.microsoft.com/office/word/2015/wordml/symex" xmlns:wpg="http://schemas.microsoft.com/office/word/2010/wordprocessingGroup" xmlns:wpi="http://schemas.microsoft.com/office/word/2010/wordprocessingInk" xmlns:wne="http://schemas.microsoft.com/office/word/2006/wordml" xmlns:wps="http://schemas.microsoft.com/office/word/2010/wordprocessingShape" mc:Ignorable="w14 w15 w16se w16cid wp14">
   <w:abstractNum w:abstractNumId="0" w15:restartNumberingAfterBreak="0">
     <w:nsid w:val="26C17CB0"/>
     <w:multiLevelType w:val="multilevel"/>
@@ -1952,7 +1932,7 @@
 </file>
 
 <file path=word/styles.xml><?xml version="1.0" encoding="utf-8"?>
-<w:styles xmlns:mc="http://schemas.openxmlformats.org/markup-compatibility/2006" xmlns:r="http://schemas.openxmlformats.org/officeDocument/2006/relationships" xmlns:w="http://schemas.openxmlformats.org/wordprocessingml/2006/main" xmlns:w14="http://schemas.microsoft.com/office/word/2010/wordml" xmlns:w15="http://schemas.microsoft.com/office/word/2012/wordml" xmlns:w16se="http://schemas.microsoft.com/office/word/2015/wordml/symex" mc:Ignorable="w14 w15 w16se">
+<w:styles xmlns:mc="http://schemas.openxmlformats.org/markup-compatibility/2006" xmlns:r="http://schemas.openxmlformats.org/officeDocument/2006/relationships" xmlns:w="http://schemas.openxmlformats.org/wordprocessingml/2006/main" xmlns:w14="http://schemas.microsoft.com/office/word/2010/wordml" xmlns:w15="http://schemas.microsoft.com/office/word/2012/wordml" xmlns:w16cid="http://schemas.microsoft.com/office/word/2016/wordml/cid" xmlns:w16se="http://schemas.microsoft.com/office/word/2015/wordml/symex" mc:Ignorable="w14 w15 w16se w16cid">
   <w:docDefaults>
     <w:rPrDefault>
       <w:rPr>
@@ -1968,7 +1948,7 @@
       </w:pPr>
     </w:pPrDefault>
   </w:docDefaults>
-  <w:latentStyles w:defLockedState="0" w:defUIPriority="99" w:defSemiHidden="0" w:defUnhideWhenUsed="0" w:defQFormat="0" w:count="371">
+  <w:latentStyles w:defLockedState="0" w:defUIPriority="99" w:defSemiHidden="0" w:defUnhideWhenUsed="0" w:defQFormat="0" w:count="375">
     <w:lsdException w:name="Normal" w:uiPriority="0" w:qFormat="1"/>
     <w:lsdException w:name="heading 1" w:uiPriority="9" w:qFormat="1"/>
     <w:lsdException w:name="heading 2" w:semiHidden="1" w:uiPriority="9" w:unhideWhenUsed="1" w:qFormat="1"/>
@@ -2340,6 +2320,10 @@
     <w:lsdException w:name="List Table 5 Dark Accent 6" w:uiPriority="50"/>
     <w:lsdException w:name="List Table 6 Colorful Accent 6" w:uiPriority="51"/>
     <w:lsdException w:name="List Table 7 Colorful Accent 6" w:uiPriority="52"/>
+    <w:lsdException w:name="Mention" w:semiHidden="1" w:unhideWhenUsed="1"/>
+    <w:lsdException w:name="Smart Hyperlink" w:semiHidden="1" w:unhideWhenUsed="1"/>
+    <w:lsdException w:name="Hashtag" w:semiHidden="1" w:unhideWhenUsed="1"/>
+    <w:lsdException w:name="Unresolved Mention" w:semiHidden="1" w:unhideWhenUsed="1"/>
   </w:latentStyles>
   <w:style w:type="paragraph" w:default="1" w:styleId="Normal">
     <w:name w:val="Normal"/>
@@ -3162,7 +3146,7 @@
 </file>
 
 <file path=customXml/itemProps1.xml><?xml version="1.0" encoding="utf-8"?>
-<ds:datastoreItem xmlns:ds="http://schemas.openxmlformats.org/officeDocument/2006/customXml" ds:itemID="{7983F37F-7306-4657-8CE3-3BA4CC3A5F8D}">
+<ds:datastoreItem xmlns:ds="http://schemas.openxmlformats.org/officeDocument/2006/customXml" ds:itemID="{C41669A2-3D19-4173-A3BE-4CBB7296E51C}">
   <ds:schemaRefs>
     <ds:schemaRef ds:uri="http://schemas.openxmlformats.org/officeDocument/2006/bibliography"/>
   </ds:schemaRefs>

</xml_diff>

<commit_message>
Redaction du PV + pdf dans fichier de rendu
</commit_message>
<xml_diff>
--- a/INFO_2A_Fabrication_Ethernet_pv.docx
+++ b/INFO_2A_Fabrication_Ethernet_pv.docx
@@ -1517,6 +1517,77 @@
       </w:pPr>
       <w:r>
         <w:t>Nous avons discuté de l’avancement générale de la documentation. Il en résulte que nous allons documenter un sujet par semaine.</w:t>
+      </w:r>
+    </w:p>
+    <w:p>
+      <w:pPr>
+        <w:pStyle w:val="Titre1"/>
+        <w:rPr>
+          <w:color w:val="FF0000"/>
+        </w:rPr>
+      </w:pPr>
+      <w:r>
+        <w:rPr>
+          <w:color w:val="FF0000"/>
+        </w:rPr>
+        <w:t>04 mars 2019</w:t>
+      </w:r>
+    </w:p>
+    <w:p>
+      <w:pPr>
+        <w:pStyle w:val="Titre2"/>
+        <w:rPr>
+          <w:color w:val="FF0000"/>
+        </w:rPr>
+      </w:pPr>
+      <w:r>
+        <w:rPr>
+          <w:color w:val="FF0000"/>
+        </w:rPr>
+        <w:t>Rassemblant des sujets pour la semaine</w:t>
+      </w:r>
+    </w:p>
+    <w:p>
+      <w:pPr>
+        <w:ind w:left="1134"/>
+        <w:rPr>
+          <w:color w:val="FF0000"/>
+        </w:rPr>
+      </w:pPr>
+      <w:r>
+        <w:rPr>
+          <w:color w:val="FF0000"/>
+        </w:rPr>
+        <w:t>Chacun devait se documenter sur un sujet. Nous avons regroupé et discuté afin de rédiger le cours.</w:t>
+      </w:r>
+    </w:p>
+    <w:p>
+      <w:pPr>
+        <w:pStyle w:val="Titre2"/>
+        <w:rPr>
+          <w:color w:val="FF0000"/>
+        </w:rPr>
+      </w:pPr>
+      <w:r>
+        <w:rPr>
+          <w:color w:val="FF0000"/>
+        </w:rPr>
+        <w:t>Planification</w:t>
+      </w:r>
+    </w:p>
+    <w:p>
+      <w:pPr>
+        <w:pStyle w:val="Sansinterligne"/>
+        <w:ind w:left="1134"/>
+        <w:rPr>
+          <w:color w:val="FF0000"/>
+        </w:rPr>
+      </w:pPr>
+      <w:r>
+        <w:rPr>
+          <w:color w:val="FF0000"/>
+        </w:rPr>
+        <w:t xml:space="preserve">Terminer la partie sur « L’usage » et se documenter sur le « câblage » </w:t>
       </w:r>
     </w:p>
     <w:sectPr>
@@ -1641,7 +1712,7 @@
       <w:rPr>
         <w:noProof/>
       </w:rPr>
-      <w:t>20 février 2019</w:t>
+      <w:t>4 mars 2019</w:t>
     </w:r>
     <w:r>
       <w:fldChar w:fldCharType="end"/>
@@ -3146,7 +3217,7 @@
 </file>
 
 <file path=customXml/itemProps1.xml><?xml version="1.0" encoding="utf-8"?>
-<ds:datastoreItem xmlns:ds="http://schemas.openxmlformats.org/officeDocument/2006/customXml" ds:itemID="{C41669A2-3D19-4173-A3BE-4CBB7296E51C}">
+<ds:datastoreItem xmlns:ds="http://schemas.openxmlformats.org/officeDocument/2006/customXml" ds:itemID="{274DFDB7-8065-4D88-A0AB-31382786F387}">
   <ds:schemaRefs>
     <ds:schemaRef ds:uri="http://schemas.openxmlformats.org/officeDocument/2006/bibliography"/>
   </ds:schemaRefs>

</xml_diff>

<commit_message>
Redaction du PV 11.03.2019
</commit_message>
<xml_diff>
--- a/INFO_2A_Fabrication_Ethernet_pv.docx
+++ b/INFO_2A_Fabrication_Ethernet_pv.docx
@@ -1,6 +1,6 @@
 
 <file path=word/document.xml><?xml version="1.0" encoding="utf-8"?>
-<w:document xmlns:wpc="http://schemas.microsoft.com/office/word/2010/wordprocessingCanvas" xmlns:cx="http://schemas.microsoft.com/office/drawing/2014/chartex" xmlns:cx1="http://schemas.microsoft.com/office/drawing/2015/9/8/chartex" xmlns:cx2="http://schemas.microsoft.com/office/drawing/2015/10/21/chartex" xmlns:cx3="http://schemas.microsoft.com/office/drawing/2016/5/9/chartex" xmlns:cx4="http://schemas.microsoft.com/office/drawing/2016/5/10/chartex" xmlns:cx5="http://schemas.microsoft.com/office/drawing/2016/5/11/chartex" xmlns:cx6="http://schemas.microsoft.com/office/drawing/2016/5/12/chartex" xmlns:cx7="http://schemas.microsoft.com/office/drawing/2016/5/13/chartex" xmlns:cx8="http://schemas.microsoft.com/office/drawing/2016/5/14/chartex" xmlns:mc="http://schemas.openxmlformats.org/markup-compatibility/2006" xmlns:aink="http://schemas.microsoft.com/office/drawing/2016/ink" xmlns:am3d="http://schemas.microsoft.com/office/drawing/2017/model3d" xmlns:o="urn:schemas-microsoft-com:office:office" xmlns:r="http://schemas.openxmlformats.org/officeDocument/2006/relationships" xmlns:m="http://schemas.openxmlformats.org/officeDocument/2006/math" xmlns:v="urn:schemas-microsoft-com:vml" xmlns:wp14="http://schemas.microsoft.com/office/word/2010/wordprocessingDrawing" xmlns:wp="http://schemas.openxmlformats.org/drawingml/2006/wordprocessingDrawing" xmlns:w10="urn:schemas-microsoft-com:office:word" xmlns:w="http://schemas.openxmlformats.org/wordprocessingml/2006/main" xmlns:w14="http://schemas.microsoft.com/office/word/2010/wordml" xmlns:w15="http://schemas.microsoft.com/office/word/2012/wordml" xmlns:w16cid="http://schemas.microsoft.com/office/word/2016/wordml/cid" xmlns:w16se="http://schemas.microsoft.com/office/word/2015/wordml/symex" xmlns:wpg="http://schemas.microsoft.com/office/word/2010/wordprocessingGroup" xmlns:wpi="http://schemas.microsoft.com/office/word/2010/wordprocessingInk" xmlns:wne="http://schemas.microsoft.com/office/word/2006/wordml" xmlns:wps="http://schemas.microsoft.com/office/word/2010/wordprocessingShape" mc:Ignorable="w14 w15 w16se w16cid wp14">
+<w:document xmlns:wpc="http://schemas.microsoft.com/office/word/2010/wordprocessingCanvas" xmlns:cx="http://schemas.microsoft.com/office/drawing/2014/chartex" xmlns:cx1="http://schemas.microsoft.com/office/drawing/2015/9/8/chartex" xmlns:mc="http://schemas.openxmlformats.org/markup-compatibility/2006" xmlns:o="urn:schemas-microsoft-com:office:office" xmlns:r="http://schemas.openxmlformats.org/officeDocument/2006/relationships" xmlns:m="http://schemas.openxmlformats.org/officeDocument/2006/math" xmlns:v="urn:schemas-microsoft-com:vml" xmlns:wp14="http://schemas.microsoft.com/office/word/2010/wordprocessingDrawing" xmlns:wp="http://schemas.openxmlformats.org/drawingml/2006/wordprocessingDrawing" xmlns:w10="urn:schemas-microsoft-com:office:word" xmlns:w="http://schemas.openxmlformats.org/wordprocessingml/2006/main" xmlns:w14="http://schemas.microsoft.com/office/word/2010/wordml" xmlns:w15="http://schemas.microsoft.com/office/word/2012/wordml" xmlns:w16se="http://schemas.microsoft.com/office/word/2015/wordml/symex" xmlns:wpg="http://schemas.microsoft.com/office/word/2010/wordprocessingGroup" xmlns:wpi="http://schemas.microsoft.com/office/word/2010/wordprocessingInk" xmlns:wne="http://schemas.microsoft.com/office/word/2006/wordml" xmlns:wps="http://schemas.microsoft.com/office/word/2010/wordprocessingShape" mc:Ignorable="w14 w15 w16se wp14">
   <w:body>
     <w:sdt>
       <w:sdtPr>
@@ -30,6 +30,7 @@
             <w:dataBinding w:prefixMappings="xmlns:ns0='http://purl.org/dc/elements/1.1/' xmlns:ns1='http://schemas.openxmlformats.org/package/2006/metadata/core-properties' " w:xpath="/ns1:coreProperties[1]/ns0:title[1]" w:storeItemID="{6C3C8BC8-F283-45AE-878A-BAB7291924A1}"/>
             <w:text/>
           </w:sdtPr>
+          <w:sdtEndPr/>
           <w:sdtContent>
             <w:p>
               <w:pPr>
@@ -90,16 +91,7 @@
               <w:sz w:val="40"/>
               <w:szCs w:val="52"/>
             </w:rPr>
-            <w:t>Fabrication câble Ether</w:t>
-          </w:r>
-          <w:bookmarkStart w:id="0" w:name="_GoBack"/>
-          <w:bookmarkEnd w:id="0"/>
-          <w:r>
-            <w:rPr>
-              <w:sz w:val="40"/>
-              <w:szCs w:val="52"/>
-            </w:rPr>
-            <w:t>net</w:t>
+            <w:t>Fabrication câble Ethernet</w:t>
           </w:r>
           <w:r>
             <w:rPr>
@@ -1440,12 +1432,12 @@
           <w:tab w:val="left" w:pos="1134"/>
         </w:tabs>
       </w:pPr>
-      <w:bookmarkStart w:id="1" w:name="_Toc2852675"/>
+      <w:bookmarkStart w:id="0" w:name="_Toc2852675"/>
       <w:r>
         <w:lastRenderedPageBreak/>
         <w:t>28 janvier 2019</w:t>
       </w:r>
-      <w:bookmarkEnd w:id="1"/>
+      <w:bookmarkEnd w:id="0"/>
     </w:p>
     <w:p>
       <w:pPr>
@@ -1454,11 +1446,11 @@
           <w:tab w:val="left" w:pos="1134"/>
         </w:tabs>
       </w:pPr>
-      <w:bookmarkStart w:id="2" w:name="_Toc2852676"/>
+      <w:bookmarkStart w:id="1" w:name="_Toc2852676"/>
       <w:r>
         <w:t>Choix du sujet</w:t>
       </w:r>
-      <w:bookmarkEnd w:id="2"/>
+      <w:bookmarkEnd w:id="1"/>
     </w:p>
     <w:p>
       <w:pPr>
@@ -1490,11 +1482,11 @@
           <w:tab w:val="left" w:pos="1134"/>
         </w:tabs>
       </w:pPr>
-      <w:bookmarkStart w:id="3" w:name="_Toc2852677"/>
+      <w:bookmarkStart w:id="2" w:name="_Toc2852677"/>
       <w:r>
         <w:t>11 février 2019</w:t>
       </w:r>
-      <w:bookmarkEnd w:id="3"/>
+      <w:bookmarkEnd w:id="2"/>
     </w:p>
     <w:p>
       <w:pPr>
@@ -1503,11 +1495,11 @@
           <w:tab w:val="left" w:pos="1134"/>
         </w:tabs>
       </w:pPr>
-      <w:bookmarkStart w:id="4" w:name="_Toc2852678"/>
+      <w:bookmarkStart w:id="3" w:name="_Toc2852678"/>
       <w:r>
         <w:t>Nouveau Membre</w:t>
       </w:r>
-      <w:bookmarkEnd w:id="4"/>
+      <w:bookmarkEnd w:id="3"/>
     </w:p>
     <w:p>
       <w:pPr>
@@ -1527,11 +1519,11 @@
           <w:tab w:val="left" w:pos="1134"/>
         </w:tabs>
       </w:pPr>
-      <w:bookmarkStart w:id="5" w:name="_Toc2852679"/>
+      <w:bookmarkStart w:id="4" w:name="_Toc2852679"/>
       <w:r>
         <w:t>Attribution des rôles</w:t>
       </w:r>
-      <w:bookmarkEnd w:id="5"/>
+      <w:bookmarkEnd w:id="4"/>
     </w:p>
     <w:p>
       <w:pPr>
@@ -1672,11 +1664,11 @@
           <w:tab w:val="left" w:pos="1134"/>
         </w:tabs>
       </w:pPr>
-      <w:bookmarkStart w:id="6" w:name="_Toc2852680"/>
+      <w:bookmarkStart w:id="5" w:name="_Toc2852680"/>
       <w:r>
         <w:t>Mise place d’un espace de partage de documents</w:t>
       </w:r>
-      <w:bookmarkEnd w:id="6"/>
+      <w:bookmarkEnd w:id="5"/>
     </w:p>
     <w:p>
       <w:pPr>
@@ -1704,11 +1696,11 @@
           <w:tab w:val="left" w:pos="1134"/>
         </w:tabs>
       </w:pPr>
-      <w:bookmarkStart w:id="7" w:name="_Toc2852681"/>
+      <w:bookmarkStart w:id="6" w:name="_Toc2852681"/>
       <w:r>
         <w:t>15 février 2019</w:t>
       </w:r>
-      <w:bookmarkEnd w:id="7"/>
+      <w:bookmarkEnd w:id="6"/>
     </w:p>
     <w:p>
       <w:pPr>
@@ -1717,7 +1709,7 @@
           <w:tab w:val="left" w:pos="1134"/>
         </w:tabs>
       </w:pPr>
-      <w:bookmarkStart w:id="8" w:name="_Toc2852682"/>
+      <w:bookmarkStart w:id="7" w:name="_Toc2852682"/>
       <w:proofErr w:type="spellStart"/>
       <w:r>
         <w:t>Mind</w:t>
@@ -1730,7 +1722,7 @@
       <w:r>
         <w:t>Maping</w:t>
       </w:r>
-      <w:bookmarkEnd w:id="8"/>
+      <w:bookmarkEnd w:id="7"/>
       <w:proofErr w:type="spellEnd"/>
     </w:p>
     <w:p>
@@ -1759,11 +1751,11 @@
           <w:tab w:val="left" w:pos="1134"/>
         </w:tabs>
       </w:pPr>
-      <w:bookmarkStart w:id="9" w:name="_Toc2852683"/>
+      <w:bookmarkStart w:id="8" w:name="_Toc2852683"/>
       <w:r>
         <w:t>18 février 2019</w:t>
       </w:r>
-      <w:bookmarkEnd w:id="9"/>
+      <w:bookmarkEnd w:id="8"/>
     </w:p>
     <w:p>
       <w:pPr>
@@ -1772,11 +1764,11 @@
           <w:tab w:val="left" w:pos="1134"/>
         </w:tabs>
       </w:pPr>
-      <w:bookmarkStart w:id="10" w:name="_Toc2852684"/>
+      <w:bookmarkStart w:id="9" w:name="_Toc2852684"/>
       <w:r>
         <w:t>Changement du nom du sujet</w:t>
       </w:r>
-      <w:bookmarkEnd w:id="10"/>
+      <w:bookmarkEnd w:id="9"/>
     </w:p>
     <w:p>
       <w:pPr>
@@ -1802,41 +1794,100 @@
           <w:tab w:val="left" w:pos="1134"/>
         </w:tabs>
       </w:pPr>
-      <w:bookmarkStart w:id="11" w:name="_Toc2852685"/>
+      <w:bookmarkStart w:id="10" w:name="_Toc2852685"/>
       <w:r>
         <w:t>Répartition des tâches pour la documentation</w:t>
+      </w:r>
+      <w:bookmarkEnd w:id="10"/>
+    </w:p>
+    <w:p>
+      <w:pPr>
+        <w:tabs>
+          <w:tab w:val="left" w:pos="1134"/>
+        </w:tabs>
+      </w:pPr>
+      <w:r>
+        <w:tab/>
+      </w:r>
+      <w:r>
+        <w:t>Chacun de son côté va se documenter sur la partie « usage » du câble Ethernet</w:t>
+      </w:r>
+    </w:p>
+    <w:p>
+      <w:pPr>
+        <w:pStyle w:val="Titre2"/>
+      </w:pPr>
+      <w:bookmarkStart w:id="11" w:name="_Toc2852686"/>
+      <w:r>
+        <w:t>Planification</w:t>
       </w:r>
       <w:bookmarkEnd w:id="11"/>
     </w:p>
     <w:p>
       <w:pPr>
-        <w:tabs>
-          <w:tab w:val="left" w:pos="1134"/>
-        </w:tabs>
-      </w:pPr>
-      <w:r>
-        <w:tab/>
-      </w:r>
-      <w:r>
-        <w:t>Chacun de son côté va se documenter sur la partie « usage » du câble Ethernet</w:t>
+        <w:ind w:left="1134"/>
+      </w:pPr>
+      <w:r>
+        <w:t>Nous avons discuté de l’avancement générale de la documentation. Il en résulte que nous allons documenter un sujet par semaine.</w:t>
       </w:r>
     </w:p>
     <w:p>
       <w:pPr>
-        <w:pStyle w:val="Titre2"/>
-      </w:pPr>
-      <w:bookmarkStart w:id="12" w:name="_Toc2852686"/>
-      <w:r>
-        <w:t>Planification</w:t>
+        <w:pStyle w:val="Titre1"/>
+      </w:pPr>
+      <w:bookmarkStart w:id="12" w:name="_Toc2852687"/>
+      <w:r>
+        <w:t>04 mars 2019</w:t>
       </w:r>
       <w:bookmarkEnd w:id="12"/>
     </w:p>
     <w:p>
       <w:pPr>
+        <w:pStyle w:val="Titre2"/>
+      </w:pPr>
+      <w:bookmarkStart w:id="13" w:name="_Toc2852688"/>
+      <w:r>
+        <w:t>Rassemblant des sujets pour la semaine</w:t>
+      </w:r>
+      <w:bookmarkEnd w:id="13"/>
+    </w:p>
+    <w:p>
+      <w:pPr>
         <w:ind w:left="1134"/>
-      </w:pPr>
-      <w:r>
-        <w:t>Nous avons discuté de l’avancement générale de la documentation. Il en résulte que nous allons documenter un sujet par semaine.</w:t>
+        <w:rPr>
+          <w:color w:val="000000" w:themeColor="text1"/>
+        </w:rPr>
+      </w:pPr>
+      <w:r>
+        <w:rPr>
+          <w:color w:val="000000" w:themeColor="text1"/>
+        </w:rPr>
+        <w:t>Chacun devait se documenter sur un sujet. Nous avons regroupé et discuté afin de rédiger le cours.</w:t>
+      </w:r>
+    </w:p>
+    <w:p>
+      <w:pPr>
+        <w:pStyle w:val="Titre2"/>
+      </w:pPr>
+      <w:bookmarkStart w:id="14" w:name="_Toc2852689"/>
+      <w:r>
+        <w:t>Planification</w:t>
+      </w:r>
+      <w:bookmarkEnd w:id="14"/>
+    </w:p>
+    <w:p>
+      <w:pPr>
+        <w:pStyle w:val="Sansinterligne"/>
+        <w:ind w:left="1134"/>
+        <w:rPr>
+          <w:color w:val="000000" w:themeColor="text1"/>
+        </w:rPr>
+      </w:pPr>
+      <w:r>
+        <w:rPr>
+          <w:color w:val="000000" w:themeColor="text1"/>
+        </w:rPr>
+        <w:t xml:space="preserve">Terminer la partie sur « L’usage » et se documenter sur le « câblage » </w:t>
       </w:r>
     </w:p>
     <w:p>
@@ -1846,14 +1897,13 @@
           <w:color w:val="FF0000"/>
         </w:rPr>
       </w:pPr>
-      <w:bookmarkStart w:id="13" w:name="_Toc2852687"/>
       <w:r>
         <w:rPr>
           <w:color w:val="FF0000"/>
         </w:rPr>
-        <w:t>04 mars 2019</w:t>
-      </w:r>
-      <w:bookmarkEnd w:id="13"/>
+        <w:lastRenderedPageBreak/>
+        <w:t>11 mars 2019</w:t>
+      </w:r>
     </w:p>
     <w:p>
       <w:pPr>
@@ -1862,14 +1912,12 @@
           <w:color w:val="FF0000"/>
         </w:rPr>
       </w:pPr>
-      <w:bookmarkStart w:id="14" w:name="_Toc2852688"/>
       <w:r>
         <w:rPr>
           <w:color w:val="FF0000"/>
         </w:rPr>
-        <w:t>Rassemblant des sujets pour la semaine</w:t>
-      </w:r>
-      <w:bookmarkEnd w:id="14"/>
+        <w:t>Ajout de nouvelles directives</w:t>
+      </w:r>
     </w:p>
     <w:p>
       <w:pPr>
@@ -1882,7 +1930,13 @@
         <w:rPr>
           <w:color w:val="FF0000"/>
         </w:rPr>
-        <w:t>Chacun devait se documenter sur un sujet. Nous avons regroupé et discuté afin de rédiger le cours.</w:t>
+        <w:t>Nous avons pris connaissance de la date de la présentation, à savoir le 27 mai 2019 à 10h30</w:t>
+      </w:r>
+      <w:r>
+        <w:rPr>
+          <w:color w:val="FF0000"/>
+        </w:rPr>
+        <w:t>.</w:t>
       </w:r>
     </w:p>
     <w:p>
@@ -1892,18 +1946,15 @@
           <w:color w:val="FF0000"/>
         </w:rPr>
       </w:pPr>
-      <w:bookmarkStart w:id="15" w:name="_Toc2852689"/>
       <w:r>
         <w:rPr>
           <w:color w:val="FF0000"/>
         </w:rPr>
-        <w:t>Planification</w:t>
-      </w:r>
-      <w:bookmarkEnd w:id="15"/>
+        <w:t xml:space="preserve">Planification </w:t>
+      </w:r>
     </w:p>
     <w:p>
       <w:pPr>
-        <w:pStyle w:val="Sansinterligne"/>
         <w:ind w:left="1134"/>
         <w:rPr>
           <w:color w:val="FF0000"/>
@@ -1913,8 +1964,219 @@
         <w:rPr>
           <w:color w:val="FF0000"/>
         </w:rPr>
-        <w:t xml:space="preserve">Terminer la partie sur « L’usage » et se documenter sur le « câblage » </w:t>
-      </w:r>
+        <w:t>Nous avons décidé de changer l’organisation de la distribution du travail.</w:t>
+      </w:r>
+    </w:p>
+    <w:p>
+      <w:pPr>
+        <w:tabs>
+          <w:tab w:val="left" w:pos="1134"/>
+          <w:tab w:val="left" w:pos="5954"/>
+        </w:tabs>
+        <w:rPr>
+          <w:color w:val="FF0000"/>
+        </w:rPr>
+      </w:pPr>
+      <w:r>
+        <w:rPr>
+          <w:color w:val="FF0000"/>
+        </w:rPr>
+        <w:tab/>
+        <w:t>Pour jeudi 14 mars 2019 :</w:t>
+      </w:r>
+    </w:p>
+    <w:p>
+      <w:pPr>
+        <w:pStyle w:val="Paragraphedeliste"/>
+        <w:numPr>
+          <w:ilvl w:val="0"/>
+          <w:numId w:val="4"/>
+        </w:numPr>
+        <w:tabs>
+          <w:tab w:val="left" w:pos="1134"/>
+          <w:tab w:val="left" w:pos="5954"/>
+        </w:tabs>
+        <w:rPr>
+          <w:color w:val="FF0000"/>
+        </w:rPr>
+      </w:pPr>
+      <w:r>
+        <w:rPr>
+          <w:color w:val="FF0000"/>
+        </w:rPr>
+        <w:t>Rédaction du chapitre « usages »</w:t>
+      </w:r>
+      <w:r>
+        <w:rPr>
+          <w:color w:val="FF0000"/>
+        </w:rPr>
+        <w:t> :</w:t>
+      </w:r>
+      <w:r>
+        <w:rPr>
+          <w:color w:val="FF0000"/>
+        </w:rPr>
+        <w:tab/>
+      </w:r>
+      <w:r>
+        <w:rPr>
+          <w:color w:val="FF0000"/>
+        </w:rPr>
+        <w:tab/>
+        <w:t>Quentin</w:t>
+      </w:r>
+    </w:p>
+    <w:p>
+      <w:pPr>
+        <w:ind w:left="1134"/>
+        <w:rPr>
+          <w:color w:val="FF0000"/>
+        </w:rPr>
+      </w:pPr>
+      <w:r>
+        <w:rPr>
+          <w:color w:val="FF0000"/>
+        </w:rPr>
+        <w:t>Pour la semaine prochaine</w:t>
+      </w:r>
+      <w:r>
+        <w:rPr>
+          <w:color w:val="FF0000"/>
+        </w:rPr>
+        <w:t xml:space="preserve"> : </w:t>
+      </w:r>
+    </w:p>
+    <w:p>
+      <w:pPr>
+        <w:pStyle w:val="Paragraphedeliste"/>
+        <w:numPr>
+          <w:ilvl w:val="0"/>
+          <w:numId w:val="3"/>
+        </w:numPr>
+        <w:tabs>
+          <w:tab w:val="left" w:pos="6379"/>
+        </w:tabs>
+        <w:rPr>
+          <w:color w:val="FF0000"/>
+        </w:rPr>
+      </w:pPr>
+      <w:r>
+        <w:rPr>
+          <w:color w:val="FF0000"/>
+        </w:rPr>
+        <w:t>Recherche d’information catégories Ethernet :</w:t>
+      </w:r>
+      <w:r>
+        <w:rPr>
+          <w:color w:val="FF0000"/>
+        </w:rPr>
+        <w:tab/>
+        <w:t>Alexis et Osama</w:t>
+      </w:r>
+    </w:p>
+    <w:p>
+      <w:pPr>
+        <w:pStyle w:val="Paragraphedeliste"/>
+        <w:numPr>
+          <w:ilvl w:val="0"/>
+          <w:numId w:val="3"/>
+        </w:numPr>
+        <w:tabs>
+          <w:tab w:val="left" w:pos="5954"/>
+        </w:tabs>
+        <w:rPr>
+          <w:color w:val="FF0000"/>
+        </w:rPr>
+      </w:pPr>
+      <w:r>
+        <w:rPr>
+          <w:color w:val="FF0000"/>
+        </w:rPr>
+        <w:t>Recherche sur les blindages :</w:t>
+      </w:r>
+      <w:r>
+        <w:rPr>
+          <w:color w:val="FF0000"/>
+        </w:rPr>
+        <w:tab/>
+      </w:r>
+      <w:r>
+        <w:rPr>
+          <w:color w:val="FF0000"/>
+        </w:rPr>
+        <w:tab/>
+        <w:t>Winston</w:t>
+      </w:r>
+    </w:p>
+    <w:p>
+      <w:pPr>
+        <w:pStyle w:val="Paragraphedeliste"/>
+        <w:numPr>
+          <w:ilvl w:val="0"/>
+          <w:numId w:val="3"/>
+        </w:numPr>
+        <w:tabs>
+          <w:tab w:val="left" w:pos="5954"/>
+        </w:tabs>
+        <w:rPr>
+          <w:color w:val="FF0000"/>
+        </w:rPr>
+      </w:pPr>
+      <w:r>
+        <w:rPr>
+          <w:color w:val="FF0000"/>
+        </w:rPr>
+        <w:t>Recherche sur les connecteurs :</w:t>
+      </w:r>
+      <w:r>
+        <w:rPr>
+          <w:color w:val="FF0000"/>
+        </w:rPr>
+        <w:tab/>
+      </w:r>
+      <w:r>
+        <w:rPr>
+          <w:color w:val="FF0000"/>
+        </w:rPr>
+        <w:tab/>
+        <w:t>Quentin</w:t>
+      </w:r>
+    </w:p>
+    <w:p>
+      <w:pPr>
+        <w:pStyle w:val="Paragraphedeliste"/>
+        <w:numPr>
+          <w:ilvl w:val="0"/>
+          <w:numId w:val="3"/>
+        </w:numPr>
+        <w:tabs>
+          <w:tab w:val="left" w:pos="5954"/>
+        </w:tabs>
+        <w:rPr>
+          <w:color w:val="FF0000"/>
+        </w:rPr>
+      </w:pPr>
+      <w:r>
+        <w:rPr>
+          <w:color w:val="FF0000"/>
+        </w:rPr>
+        <w:t xml:space="preserve">Recherche sur les normes : </w:t>
+      </w:r>
+      <w:r>
+        <w:rPr>
+          <w:color w:val="FF0000"/>
+        </w:rPr>
+        <w:tab/>
+      </w:r>
+      <w:r>
+        <w:rPr>
+          <w:color w:val="FF0000"/>
+        </w:rPr>
+        <w:tab/>
+        <w:t>Dylan</w:t>
+      </w:r>
+      <w:bookmarkStart w:id="15" w:name="_GoBack"/>
+      <w:bookmarkEnd w:id="15"/>
     </w:p>
     <w:sectPr>
       <w:pgSz w:w="11906" w:h="16838" w:code="9"/>
@@ -1927,7 +2189,7 @@
 </file>
 
 <file path=word/endnotes.xml><?xml version="1.0" encoding="utf-8"?>
-<w:endnotes xmlns:wpc="http://schemas.microsoft.com/office/word/2010/wordprocessingCanvas" xmlns:cx="http://schemas.microsoft.com/office/drawing/2014/chartex" xmlns:cx1="http://schemas.microsoft.com/office/drawing/2015/9/8/chartex" xmlns:cx2="http://schemas.microsoft.com/office/drawing/2015/10/21/chartex" xmlns:cx3="http://schemas.microsoft.com/office/drawing/2016/5/9/chartex" xmlns:cx4="http://schemas.microsoft.com/office/drawing/2016/5/10/chartex" xmlns:cx5="http://schemas.microsoft.com/office/drawing/2016/5/11/chartex" xmlns:cx6="http://schemas.microsoft.com/office/drawing/2016/5/12/chartex" xmlns:cx7="http://schemas.microsoft.com/office/drawing/2016/5/13/chartex" xmlns:cx8="http://schemas.microsoft.com/office/drawing/2016/5/14/chartex" xmlns:mc="http://schemas.openxmlformats.org/markup-compatibility/2006" xmlns:aink="http://schemas.microsoft.com/office/drawing/2016/ink" xmlns:am3d="http://schemas.microsoft.com/office/drawing/2017/model3d" xmlns:o="urn:schemas-microsoft-com:office:office" xmlns:r="http://schemas.openxmlformats.org/officeDocument/2006/relationships" xmlns:m="http://schemas.openxmlformats.org/officeDocument/2006/math" xmlns:v="urn:schemas-microsoft-com:vml" xmlns:wp14="http://schemas.microsoft.com/office/word/2010/wordprocessingDrawing" xmlns:wp="http://schemas.openxmlformats.org/drawingml/2006/wordprocessingDrawing" xmlns:w10="urn:schemas-microsoft-com:office:word" xmlns:w="http://schemas.openxmlformats.org/wordprocessingml/2006/main" xmlns:w14="http://schemas.microsoft.com/office/word/2010/wordml" xmlns:w15="http://schemas.microsoft.com/office/word/2012/wordml" xmlns:w16cid="http://schemas.microsoft.com/office/word/2016/wordml/cid" xmlns:w16se="http://schemas.microsoft.com/office/word/2015/wordml/symex" xmlns:wpg="http://schemas.microsoft.com/office/word/2010/wordprocessingGroup" xmlns:wpi="http://schemas.microsoft.com/office/word/2010/wordprocessingInk" xmlns:wne="http://schemas.microsoft.com/office/word/2006/wordml" xmlns:wps="http://schemas.microsoft.com/office/word/2010/wordprocessingShape" mc:Ignorable="w14 w15 w16se w16cid wp14">
+<w:endnotes xmlns:wpc="http://schemas.microsoft.com/office/word/2010/wordprocessingCanvas" xmlns:cx="http://schemas.microsoft.com/office/drawing/2014/chartex" xmlns:cx1="http://schemas.microsoft.com/office/drawing/2015/9/8/chartex" xmlns:mc="http://schemas.openxmlformats.org/markup-compatibility/2006" xmlns:o="urn:schemas-microsoft-com:office:office" xmlns:r="http://schemas.openxmlformats.org/officeDocument/2006/relationships" xmlns:m="http://schemas.openxmlformats.org/officeDocument/2006/math" xmlns:v="urn:schemas-microsoft-com:vml" xmlns:wp14="http://schemas.microsoft.com/office/word/2010/wordprocessingDrawing" xmlns:wp="http://schemas.openxmlformats.org/drawingml/2006/wordprocessingDrawing" xmlns:w10="urn:schemas-microsoft-com:office:word" xmlns:w="http://schemas.openxmlformats.org/wordprocessingml/2006/main" xmlns:w14="http://schemas.microsoft.com/office/word/2010/wordml" xmlns:w15="http://schemas.microsoft.com/office/word/2012/wordml" xmlns:w16se="http://schemas.microsoft.com/office/word/2015/wordml/symex" xmlns:wpg="http://schemas.microsoft.com/office/word/2010/wordprocessingGroup" xmlns:wpi="http://schemas.microsoft.com/office/word/2010/wordprocessingInk" xmlns:wne="http://schemas.microsoft.com/office/word/2006/wordml" xmlns:wps="http://schemas.microsoft.com/office/word/2010/wordprocessingShape" mc:Ignorable="w14 w15 w16se wp14">
   <w:endnote w:type="separator" w:id="-1">
     <w:p>
       <w:pPr>
@@ -1956,7 +2218,7 @@
 </file>
 
 <file path=word/footer1.xml><?xml version="1.0" encoding="utf-8"?>
-<w:ftr xmlns:wpc="http://schemas.microsoft.com/office/word/2010/wordprocessingCanvas" xmlns:cx="http://schemas.microsoft.com/office/drawing/2014/chartex" xmlns:cx1="http://schemas.microsoft.com/office/drawing/2015/9/8/chartex" xmlns:cx2="http://schemas.microsoft.com/office/drawing/2015/10/21/chartex" xmlns:cx3="http://schemas.microsoft.com/office/drawing/2016/5/9/chartex" xmlns:cx4="http://schemas.microsoft.com/office/drawing/2016/5/10/chartex" xmlns:cx5="http://schemas.microsoft.com/office/drawing/2016/5/11/chartex" xmlns:cx6="http://schemas.microsoft.com/office/drawing/2016/5/12/chartex" xmlns:cx7="http://schemas.microsoft.com/office/drawing/2016/5/13/chartex" xmlns:cx8="http://schemas.microsoft.com/office/drawing/2016/5/14/chartex" xmlns:mc="http://schemas.openxmlformats.org/markup-compatibility/2006" xmlns:aink="http://schemas.microsoft.com/office/drawing/2016/ink" xmlns:am3d="http://schemas.microsoft.com/office/drawing/2017/model3d" xmlns:o="urn:schemas-microsoft-com:office:office" xmlns:r="http://schemas.openxmlformats.org/officeDocument/2006/relationships" xmlns:m="http://schemas.openxmlformats.org/officeDocument/2006/math" xmlns:v="urn:schemas-microsoft-com:vml" xmlns:wp14="http://schemas.microsoft.com/office/word/2010/wordprocessingDrawing" xmlns:wp="http://schemas.openxmlformats.org/drawingml/2006/wordprocessingDrawing" xmlns:w10="urn:schemas-microsoft-com:office:word" xmlns:w="http://schemas.openxmlformats.org/wordprocessingml/2006/main" xmlns:w14="http://schemas.microsoft.com/office/word/2010/wordml" xmlns:w15="http://schemas.microsoft.com/office/word/2012/wordml" xmlns:w16cid="http://schemas.microsoft.com/office/word/2016/wordml/cid" xmlns:w16se="http://schemas.microsoft.com/office/word/2015/wordml/symex" xmlns:wpg="http://schemas.microsoft.com/office/word/2010/wordprocessingGroup" xmlns:wpi="http://schemas.microsoft.com/office/word/2010/wordprocessingInk" xmlns:wne="http://schemas.microsoft.com/office/word/2006/wordml" xmlns:wps="http://schemas.microsoft.com/office/word/2010/wordprocessingShape" mc:Ignorable="w14 w15 w16se w16cid wp14">
+<w:ftr xmlns:wpc="http://schemas.microsoft.com/office/word/2010/wordprocessingCanvas" xmlns:cx="http://schemas.microsoft.com/office/drawing/2014/chartex" xmlns:cx1="http://schemas.microsoft.com/office/drawing/2015/9/8/chartex" xmlns:mc="http://schemas.openxmlformats.org/markup-compatibility/2006" xmlns:o="urn:schemas-microsoft-com:office:office" xmlns:r="http://schemas.openxmlformats.org/officeDocument/2006/relationships" xmlns:m="http://schemas.openxmlformats.org/officeDocument/2006/math" xmlns:v="urn:schemas-microsoft-com:vml" xmlns:wp14="http://schemas.microsoft.com/office/word/2010/wordprocessingDrawing" xmlns:wp="http://schemas.openxmlformats.org/drawingml/2006/wordprocessingDrawing" xmlns:w10="urn:schemas-microsoft-com:office:word" xmlns:w="http://schemas.openxmlformats.org/wordprocessingml/2006/main" xmlns:w14="http://schemas.microsoft.com/office/word/2010/wordml" xmlns:w15="http://schemas.microsoft.com/office/word/2012/wordml" xmlns:w16se="http://schemas.microsoft.com/office/word/2015/wordml/symex" xmlns:wpg="http://schemas.microsoft.com/office/word/2010/wordprocessingGroup" xmlns:wpi="http://schemas.microsoft.com/office/word/2010/wordprocessingInk" xmlns:wne="http://schemas.microsoft.com/office/word/2006/wordml" xmlns:wps="http://schemas.microsoft.com/office/word/2010/wordprocessingShape" mc:Ignorable="w14 w15 w16se wp14">
   <w:p>
     <w:pPr>
       <w:pStyle w:val="Pieddepage"/>
@@ -1984,7 +2246,7 @@
       <w:rPr>
         <w:noProof/>
       </w:rPr>
-      <w:t>3</w:t>
+      <w:t>2</w:t>
     </w:r>
     <w:r>
       <w:fldChar w:fldCharType="end"/>
@@ -2038,7 +2300,7 @@
       <w:rPr>
         <w:noProof/>
       </w:rPr>
-      <w:t>7 mars 2019</w:t>
+      <w:t>11 mars 2019</w:t>
     </w:r>
     <w:r>
       <w:fldChar w:fldCharType="end"/>
@@ -2048,7 +2310,7 @@
 </file>
 
 <file path=word/footer2.xml><?xml version="1.0" encoding="utf-8"?>
-<w:ftr xmlns:wpc="http://schemas.microsoft.com/office/word/2010/wordprocessingCanvas" xmlns:cx="http://schemas.microsoft.com/office/drawing/2014/chartex" xmlns:cx1="http://schemas.microsoft.com/office/drawing/2015/9/8/chartex" xmlns:cx2="http://schemas.microsoft.com/office/drawing/2015/10/21/chartex" xmlns:cx3="http://schemas.microsoft.com/office/drawing/2016/5/9/chartex" xmlns:cx4="http://schemas.microsoft.com/office/drawing/2016/5/10/chartex" xmlns:cx5="http://schemas.microsoft.com/office/drawing/2016/5/11/chartex" xmlns:cx6="http://schemas.microsoft.com/office/drawing/2016/5/12/chartex" xmlns:cx7="http://schemas.microsoft.com/office/drawing/2016/5/13/chartex" xmlns:cx8="http://schemas.microsoft.com/office/drawing/2016/5/14/chartex" xmlns:mc="http://schemas.openxmlformats.org/markup-compatibility/2006" xmlns:aink="http://schemas.microsoft.com/office/drawing/2016/ink" xmlns:am3d="http://schemas.microsoft.com/office/drawing/2017/model3d" xmlns:o="urn:schemas-microsoft-com:office:office" xmlns:r="http://schemas.openxmlformats.org/officeDocument/2006/relationships" xmlns:m="http://schemas.openxmlformats.org/officeDocument/2006/math" xmlns:v="urn:schemas-microsoft-com:vml" xmlns:wp14="http://schemas.microsoft.com/office/word/2010/wordprocessingDrawing" xmlns:wp="http://schemas.openxmlformats.org/drawingml/2006/wordprocessingDrawing" xmlns:w10="urn:schemas-microsoft-com:office:word" xmlns:w="http://schemas.openxmlformats.org/wordprocessingml/2006/main" xmlns:w14="http://schemas.microsoft.com/office/word/2010/wordml" xmlns:w15="http://schemas.microsoft.com/office/word/2012/wordml" xmlns:w16cid="http://schemas.microsoft.com/office/word/2016/wordml/cid" xmlns:w16se="http://schemas.microsoft.com/office/word/2015/wordml/symex" xmlns:wpg="http://schemas.microsoft.com/office/word/2010/wordprocessingGroup" xmlns:wpi="http://schemas.microsoft.com/office/word/2010/wordprocessingInk" xmlns:wne="http://schemas.microsoft.com/office/word/2006/wordml" xmlns:wps="http://schemas.microsoft.com/office/word/2010/wordprocessingShape" mc:Ignorable="w14 w15 w16se w16cid wp14">
+<w:ftr xmlns:wpc="http://schemas.microsoft.com/office/word/2010/wordprocessingCanvas" xmlns:cx="http://schemas.microsoft.com/office/drawing/2014/chartex" xmlns:cx1="http://schemas.microsoft.com/office/drawing/2015/9/8/chartex" xmlns:mc="http://schemas.openxmlformats.org/markup-compatibility/2006" xmlns:o="urn:schemas-microsoft-com:office:office" xmlns:r="http://schemas.openxmlformats.org/officeDocument/2006/relationships" xmlns:m="http://schemas.openxmlformats.org/officeDocument/2006/math" xmlns:v="urn:schemas-microsoft-com:vml" xmlns:wp14="http://schemas.microsoft.com/office/word/2010/wordprocessingDrawing" xmlns:wp="http://schemas.openxmlformats.org/drawingml/2006/wordprocessingDrawing" xmlns:w10="urn:schemas-microsoft-com:office:word" xmlns:w="http://schemas.openxmlformats.org/wordprocessingml/2006/main" xmlns:w14="http://schemas.microsoft.com/office/word/2010/wordml" xmlns:w15="http://schemas.microsoft.com/office/word/2012/wordml" xmlns:w16se="http://schemas.microsoft.com/office/word/2015/wordml/symex" xmlns:wpg="http://schemas.microsoft.com/office/word/2010/wordprocessingGroup" xmlns:wpi="http://schemas.microsoft.com/office/word/2010/wordprocessingInk" xmlns:wne="http://schemas.microsoft.com/office/word/2006/wordml" xmlns:wps="http://schemas.microsoft.com/office/word/2010/wordprocessingShape" mc:Ignorable="w14 w15 w16se wp14">
   <w:p>
     <w:pPr>
       <w:pStyle w:val="Pieddepage"/>
@@ -2059,7 +2321,7 @@
 </file>
 
 <file path=word/footnotes.xml><?xml version="1.0" encoding="utf-8"?>
-<w:footnotes xmlns:wpc="http://schemas.microsoft.com/office/word/2010/wordprocessingCanvas" xmlns:cx="http://schemas.microsoft.com/office/drawing/2014/chartex" xmlns:cx1="http://schemas.microsoft.com/office/drawing/2015/9/8/chartex" xmlns:cx2="http://schemas.microsoft.com/office/drawing/2015/10/21/chartex" xmlns:cx3="http://schemas.microsoft.com/office/drawing/2016/5/9/chartex" xmlns:cx4="http://schemas.microsoft.com/office/drawing/2016/5/10/chartex" xmlns:cx5="http://schemas.microsoft.com/office/drawing/2016/5/11/chartex" xmlns:cx6="http://schemas.microsoft.com/office/drawing/2016/5/12/chartex" xmlns:cx7="http://schemas.microsoft.com/office/drawing/2016/5/13/chartex" xmlns:cx8="http://schemas.microsoft.com/office/drawing/2016/5/14/chartex" xmlns:mc="http://schemas.openxmlformats.org/markup-compatibility/2006" xmlns:aink="http://schemas.microsoft.com/office/drawing/2016/ink" xmlns:am3d="http://schemas.microsoft.com/office/drawing/2017/model3d" xmlns:o="urn:schemas-microsoft-com:office:office" xmlns:r="http://schemas.openxmlformats.org/officeDocument/2006/relationships" xmlns:m="http://schemas.openxmlformats.org/officeDocument/2006/math" xmlns:v="urn:schemas-microsoft-com:vml" xmlns:wp14="http://schemas.microsoft.com/office/word/2010/wordprocessingDrawing" xmlns:wp="http://schemas.openxmlformats.org/drawingml/2006/wordprocessingDrawing" xmlns:w10="urn:schemas-microsoft-com:office:word" xmlns:w="http://schemas.openxmlformats.org/wordprocessingml/2006/main" xmlns:w14="http://schemas.microsoft.com/office/word/2010/wordml" xmlns:w15="http://schemas.microsoft.com/office/word/2012/wordml" xmlns:w16cid="http://schemas.microsoft.com/office/word/2016/wordml/cid" xmlns:w16se="http://schemas.microsoft.com/office/word/2015/wordml/symex" xmlns:wpg="http://schemas.microsoft.com/office/word/2010/wordprocessingGroup" xmlns:wpi="http://schemas.microsoft.com/office/word/2010/wordprocessingInk" xmlns:wne="http://schemas.microsoft.com/office/word/2006/wordml" xmlns:wps="http://schemas.microsoft.com/office/word/2010/wordprocessingShape" mc:Ignorable="w14 w15 w16se w16cid wp14">
+<w:footnotes xmlns:wpc="http://schemas.microsoft.com/office/word/2010/wordprocessingCanvas" xmlns:cx="http://schemas.microsoft.com/office/drawing/2014/chartex" xmlns:cx1="http://schemas.microsoft.com/office/drawing/2015/9/8/chartex" xmlns:mc="http://schemas.openxmlformats.org/markup-compatibility/2006" xmlns:o="urn:schemas-microsoft-com:office:office" xmlns:r="http://schemas.openxmlformats.org/officeDocument/2006/relationships" xmlns:m="http://schemas.openxmlformats.org/officeDocument/2006/math" xmlns:v="urn:schemas-microsoft-com:vml" xmlns:wp14="http://schemas.microsoft.com/office/word/2010/wordprocessingDrawing" xmlns:wp="http://schemas.openxmlformats.org/drawingml/2006/wordprocessingDrawing" xmlns:w10="urn:schemas-microsoft-com:office:word" xmlns:w="http://schemas.openxmlformats.org/wordprocessingml/2006/main" xmlns:w14="http://schemas.microsoft.com/office/word/2010/wordml" xmlns:w15="http://schemas.microsoft.com/office/word/2012/wordml" xmlns:w16se="http://schemas.microsoft.com/office/word/2015/wordml/symex" xmlns:wpg="http://schemas.microsoft.com/office/word/2010/wordprocessingGroup" xmlns:wpi="http://schemas.microsoft.com/office/word/2010/wordprocessingInk" xmlns:wne="http://schemas.microsoft.com/office/word/2006/wordml" xmlns:wps="http://schemas.microsoft.com/office/word/2010/wordprocessingShape" mc:Ignorable="w14 w15 w16se wp14">
   <w:footnote w:type="separator" w:id="-1">
     <w:p>
       <w:pPr>
@@ -2088,7 +2350,7 @@
 </file>
 
 <file path=word/header1.xml><?xml version="1.0" encoding="utf-8"?>
-<w:hdr xmlns:wpc="http://schemas.microsoft.com/office/word/2010/wordprocessingCanvas" xmlns:cx="http://schemas.microsoft.com/office/drawing/2014/chartex" xmlns:cx1="http://schemas.microsoft.com/office/drawing/2015/9/8/chartex" xmlns:cx2="http://schemas.microsoft.com/office/drawing/2015/10/21/chartex" xmlns:cx3="http://schemas.microsoft.com/office/drawing/2016/5/9/chartex" xmlns:cx4="http://schemas.microsoft.com/office/drawing/2016/5/10/chartex" xmlns:cx5="http://schemas.microsoft.com/office/drawing/2016/5/11/chartex" xmlns:cx6="http://schemas.microsoft.com/office/drawing/2016/5/12/chartex" xmlns:cx7="http://schemas.microsoft.com/office/drawing/2016/5/13/chartex" xmlns:cx8="http://schemas.microsoft.com/office/drawing/2016/5/14/chartex" xmlns:mc="http://schemas.openxmlformats.org/markup-compatibility/2006" xmlns:aink="http://schemas.microsoft.com/office/drawing/2016/ink" xmlns:am3d="http://schemas.microsoft.com/office/drawing/2017/model3d" xmlns:o="urn:schemas-microsoft-com:office:office" xmlns:r="http://schemas.openxmlformats.org/officeDocument/2006/relationships" xmlns:m="http://schemas.openxmlformats.org/officeDocument/2006/math" xmlns:v="urn:schemas-microsoft-com:vml" xmlns:wp14="http://schemas.microsoft.com/office/word/2010/wordprocessingDrawing" xmlns:wp="http://schemas.openxmlformats.org/drawingml/2006/wordprocessingDrawing" xmlns:w10="urn:schemas-microsoft-com:office:word" xmlns:w="http://schemas.openxmlformats.org/wordprocessingml/2006/main" xmlns:w14="http://schemas.microsoft.com/office/word/2010/wordml" xmlns:w15="http://schemas.microsoft.com/office/word/2012/wordml" xmlns:w16cid="http://schemas.microsoft.com/office/word/2016/wordml/cid" xmlns:w16se="http://schemas.microsoft.com/office/word/2015/wordml/symex" xmlns:wpg="http://schemas.microsoft.com/office/word/2010/wordprocessingGroup" xmlns:wpi="http://schemas.microsoft.com/office/word/2010/wordprocessingInk" xmlns:wne="http://schemas.microsoft.com/office/word/2006/wordml" xmlns:wps="http://schemas.microsoft.com/office/word/2010/wordprocessingShape" mc:Ignorable="w14 w15 w16se w16cid wp14">
+<w:hdr xmlns:wpc="http://schemas.microsoft.com/office/word/2010/wordprocessingCanvas" xmlns:cx="http://schemas.microsoft.com/office/drawing/2014/chartex" xmlns:cx1="http://schemas.microsoft.com/office/drawing/2015/9/8/chartex" xmlns:mc="http://schemas.openxmlformats.org/markup-compatibility/2006" xmlns:o="urn:schemas-microsoft-com:office:office" xmlns:r="http://schemas.openxmlformats.org/officeDocument/2006/relationships" xmlns:m="http://schemas.openxmlformats.org/officeDocument/2006/math" xmlns:v="urn:schemas-microsoft-com:vml" xmlns:wp14="http://schemas.microsoft.com/office/word/2010/wordprocessingDrawing" xmlns:wp="http://schemas.openxmlformats.org/drawingml/2006/wordprocessingDrawing" xmlns:w10="urn:schemas-microsoft-com:office:word" xmlns:w="http://schemas.openxmlformats.org/wordprocessingml/2006/main" xmlns:w14="http://schemas.microsoft.com/office/word/2010/wordml" xmlns:w15="http://schemas.microsoft.com/office/word/2012/wordml" xmlns:w16se="http://schemas.microsoft.com/office/word/2015/wordml/symex" xmlns:wpg="http://schemas.microsoft.com/office/word/2010/wordprocessingGroup" xmlns:wpi="http://schemas.microsoft.com/office/word/2010/wordprocessingInk" xmlns:wne="http://schemas.microsoft.com/office/word/2006/wordml" xmlns:wps="http://schemas.microsoft.com/office/word/2010/wordprocessingShape" mc:Ignorable="w14 w15 w16se wp14">
   <w:p>
     <w:pPr>
       <w:pStyle w:val="En-tte"/>
@@ -2122,8 +2384,121 @@
 </file>
 
 <file path=word/numbering.xml><?xml version="1.0" encoding="utf-8"?>
-<w:numbering xmlns:wpc="http://schemas.microsoft.com/office/word/2010/wordprocessingCanvas" xmlns:cx="http://schemas.microsoft.com/office/drawing/2014/chartex" xmlns:cx1="http://schemas.microsoft.com/office/drawing/2015/9/8/chartex" xmlns:cx2="http://schemas.microsoft.com/office/drawing/2015/10/21/chartex" xmlns:cx3="http://schemas.microsoft.com/office/drawing/2016/5/9/chartex" xmlns:cx4="http://schemas.microsoft.com/office/drawing/2016/5/10/chartex" xmlns:cx5="http://schemas.microsoft.com/office/drawing/2016/5/11/chartex" xmlns:cx6="http://schemas.microsoft.com/office/drawing/2016/5/12/chartex" xmlns:cx7="http://schemas.microsoft.com/office/drawing/2016/5/13/chartex" xmlns:cx8="http://schemas.microsoft.com/office/drawing/2016/5/14/chartex" xmlns:mc="http://schemas.openxmlformats.org/markup-compatibility/2006" xmlns:aink="http://schemas.microsoft.com/office/drawing/2016/ink" xmlns:am3d="http://schemas.microsoft.com/office/drawing/2017/model3d" xmlns:o="urn:schemas-microsoft-com:office:office" xmlns:r="http://schemas.openxmlformats.org/officeDocument/2006/relationships" xmlns:m="http://schemas.openxmlformats.org/officeDocument/2006/math" xmlns:v="urn:schemas-microsoft-com:vml" xmlns:wp14="http://schemas.microsoft.com/office/word/2010/wordprocessingDrawing" xmlns:wp="http://schemas.openxmlformats.org/drawingml/2006/wordprocessingDrawing" xmlns:w10="urn:schemas-microsoft-com:office:word" xmlns:w="http://schemas.openxmlformats.org/wordprocessingml/2006/main" xmlns:w14="http://schemas.microsoft.com/office/word/2010/wordml" xmlns:w15="http://schemas.microsoft.com/office/word/2012/wordml" xmlns:w16cid="http://schemas.microsoft.com/office/word/2016/wordml/cid" xmlns:w16se="http://schemas.microsoft.com/office/word/2015/wordml/symex" xmlns:wpg="http://schemas.microsoft.com/office/word/2010/wordprocessingGroup" xmlns:wpi="http://schemas.microsoft.com/office/word/2010/wordprocessingInk" xmlns:wne="http://schemas.microsoft.com/office/word/2006/wordml" xmlns:wps="http://schemas.microsoft.com/office/word/2010/wordprocessingShape" mc:Ignorable="w14 w15 w16se w16cid wp14">
+<w:numbering xmlns:wpc="http://schemas.microsoft.com/office/word/2010/wordprocessingCanvas" xmlns:cx="http://schemas.microsoft.com/office/drawing/2014/chartex" xmlns:cx1="http://schemas.microsoft.com/office/drawing/2015/9/8/chartex" xmlns:mc="http://schemas.openxmlformats.org/markup-compatibility/2006" xmlns:o="urn:schemas-microsoft-com:office:office" xmlns:r="http://schemas.openxmlformats.org/officeDocument/2006/relationships" xmlns:m="http://schemas.openxmlformats.org/officeDocument/2006/math" xmlns:v="urn:schemas-microsoft-com:vml" xmlns:wp14="http://schemas.microsoft.com/office/word/2010/wordprocessingDrawing" xmlns:wp="http://schemas.openxmlformats.org/drawingml/2006/wordprocessingDrawing" xmlns:w10="urn:schemas-microsoft-com:office:word" xmlns:w="http://schemas.openxmlformats.org/wordprocessingml/2006/main" xmlns:w14="http://schemas.microsoft.com/office/word/2010/wordml" xmlns:w15="http://schemas.microsoft.com/office/word/2012/wordml" xmlns:w16se="http://schemas.microsoft.com/office/word/2015/wordml/symex" xmlns:wpg="http://schemas.microsoft.com/office/word/2010/wordprocessingGroup" xmlns:wpi="http://schemas.microsoft.com/office/word/2010/wordprocessingInk" xmlns:wne="http://schemas.microsoft.com/office/word/2006/wordml" xmlns:wps="http://schemas.microsoft.com/office/word/2010/wordprocessingShape" mc:Ignorable="w14 w15 w16se wp14">
   <w:abstractNum w:abstractNumId="0" w15:restartNumberingAfterBreak="0">
+    <w:nsid w:val="0D371AE6"/>
+    <w:multiLevelType w:val="hybridMultilevel"/>
+    <w:tmpl w:val="3FA4C9C0"/>
+    <w:lvl w:ilvl="0" w:tplc="100C0001">
+      <w:start w:val="1"/>
+      <w:numFmt w:val="bullet"/>
+      <w:lvlText w:val=""/>
+      <w:lvlJc w:val="left"/>
+      <w:pPr>
+        <w:ind w:left="1851" w:hanging="360"/>
+      </w:pPr>
+      <w:rPr>
+        <w:rFonts w:ascii="Symbol" w:hAnsi="Symbol" w:hint="default"/>
+      </w:rPr>
+    </w:lvl>
+    <w:lvl w:ilvl="1" w:tplc="100C0003" w:tentative="1">
+      <w:start w:val="1"/>
+      <w:numFmt w:val="bullet"/>
+      <w:lvlText w:val="o"/>
+      <w:lvlJc w:val="left"/>
+      <w:pPr>
+        <w:ind w:left="2571" w:hanging="360"/>
+      </w:pPr>
+      <w:rPr>
+        <w:rFonts w:ascii="Courier New" w:hAnsi="Courier New" w:cs="Courier New" w:hint="default"/>
+      </w:rPr>
+    </w:lvl>
+    <w:lvl w:ilvl="2" w:tplc="100C0005" w:tentative="1">
+      <w:start w:val="1"/>
+      <w:numFmt w:val="bullet"/>
+      <w:lvlText w:val=""/>
+      <w:lvlJc w:val="left"/>
+      <w:pPr>
+        <w:ind w:left="3291" w:hanging="360"/>
+      </w:pPr>
+      <w:rPr>
+        <w:rFonts w:ascii="Wingdings" w:hAnsi="Wingdings" w:hint="default"/>
+      </w:rPr>
+    </w:lvl>
+    <w:lvl w:ilvl="3" w:tplc="100C0001" w:tentative="1">
+      <w:start w:val="1"/>
+      <w:numFmt w:val="bullet"/>
+      <w:lvlText w:val=""/>
+      <w:lvlJc w:val="left"/>
+      <w:pPr>
+        <w:ind w:left="4011" w:hanging="360"/>
+      </w:pPr>
+      <w:rPr>
+        <w:rFonts w:ascii="Symbol" w:hAnsi="Symbol" w:hint="default"/>
+      </w:rPr>
+    </w:lvl>
+    <w:lvl w:ilvl="4" w:tplc="100C0003" w:tentative="1">
+      <w:start w:val="1"/>
+      <w:numFmt w:val="bullet"/>
+      <w:lvlText w:val="o"/>
+      <w:lvlJc w:val="left"/>
+      <w:pPr>
+        <w:ind w:left="4731" w:hanging="360"/>
+      </w:pPr>
+      <w:rPr>
+        <w:rFonts w:ascii="Courier New" w:hAnsi="Courier New" w:cs="Courier New" w:hint="default"/>
+      </w:rPr>
+    </w:lvl>
+    <w:lvl w:ilvl="5" w:tplc="100C0005" w:tentative="1">
+      <w:start w:val="1"/>
+      <w:numFmt w:val="bullet"/>
+      <w:lvlText w:val=""/>
+      <w:lvlJc w:val="left"/>
+      <w:pPr>
+        <w:ind w:left="5451" w:hanging="360"/>
+      </w:pPr>
+      <w:rPr>
+        <w:rFonts w:ascii="Wingdings" w:hAnsi="Wingdings" w:hint="default"/>
+      </w:rPr>
+    </w:lvl>
+    <w:lvl w:ilvl="6" w:tplc="100C0001" w:tentative="1">
+      <w:start w:val="1"/>
+      <w:numFmt w:val="bullet"/>
+      <w:lvlText w:val=""/>
+      <w:lvlJc w:val="left"/>
+      <w:pPr>
+        <w:ind w:left="6171" w:hanging="360"/>
+      </w:pPr>
+      <w:rPr>
+        <w:rFonts w:ascii="Symbol" w:hAnsi="Symbol" w:hint="default"/>
+      </w:rPr>
+    </w:lvl>
+    <w:lvl w:ilvl="7" w:tplc="100C0003" w:tentative="1">
+      <w:start w:val="1"/>
+      <w:numFmt w:val="bullet"/>
+      <w:lvlText w:val="o"/>
+      <w:lvlJc w:val="left"/>
+      <w:pPr>
+        <w:ind w:left="6891" w:hanging="360"/>
+      </w:pPr>
+      <w:rPr>
+        <w:rFonts w:ascii="Courier New" w:hAnsi="Courier New" w:cs="Courier New" w:hint="default"/>
+      </w:rPr>
+    </w:lvl>
+    <w:lvl w:ilvl="8" w:tplc="100C0005" w:tentative="1">
+      <w:start w:val="1"/>
+      <w:numFmt w:val="bullet"/>
+      <w:lvlText w:val=""/>
+      <w:lvlJc w:val="left"/>
+      <w:pPr>
+        <w:ind w:left="7611" w:hanging="360"/>
+      </w:pPr>
+      <w:rPr>
+        <w:rFonts w:ascii="Wingdings" w:hAnsi="Wingdings" w:hint="default"/>
+      </w:rPr>
+    </w:lvl>
+  </w:abstractNum>
+  <w:abstractNum w:abstractNumId="1" w15:restartNumberingAfterBreak="0">
     <w:nsid w:val="26C17CB0"/>
     <w:multiLevelType w:val="multilevel"/>
     <w:tmpl w:val="D082AF5C"/>
@@ -2216,7 +2591,120 @@
       </w:pPr>
     </w:lvl>
   </w:abstractNum>
-  <w:abstractNum w:abstractNumId="1" w15:restartNumberingAfterBreak="0">
+  <w:abstractNum w:abstractNumId="2" w15:restartNumberingAfterBreak="0">
+    <w:nsid w:val="39424FF1"/>
+    <w:multiLevelType w:val="hybridMultilevel"/>
+    <w:tmpl w:val="0FE41710"/>
+    <w:lvl w:ilvl="0" w:tplc="100C0001">
+      <w:start w:val="1"/>
+      <w:numFmt w:val="bullet"/>
+      <w:lvlText w:val=""/>
+      <w:lvlJc w:val="left"/>
+      <w:pPr>
+        <w:ind w:left="1854" w:hanging="360"/>
+      </w:pPr>
+      <w:rPr>
+        <w:rFonts w:ascii="Symbol" w:hAnsi="Symbol" w:hint="default"/>
+      </w:rPr>
+    </w:lvl>
+    <w:lvl w:ilvl="1" w:tplc="100C0003" w:tentative="1">
+      <w:start w:val="1"/>
+      <w:numFmt w:val="bullet"/>
+      <w:lvlText w:val="o"/>
+      <w:lvlJc w:val="left"/>
+      <w:pPr>
+        <w:ind w:left="2574" w:hanging="360"/>
+      </w:pPr>
+      <w:rPr>
+        <w:rFonts w:ascii="Courier New" w:hAnsi="Courier New" w:cs="Courier New" w:hint="default"/>
+      </w:rPr>
+    </w:lvl>
+    <w:lvl w:ilvl="2" w:tplc="100C0005" w:tentative="1">
+      <w:start w:val="1"/>
+      <w:numFmt w:val="bullet"/>
+      <w:lvlText w:val=""/>
+      <w:lvlJc w:val="left"/>
+      <w:pPr>
+        <w:ind w:left="3294" w:hanging="360"/>
+      </w:pPr>
+      <w:rPr>
+        <w:rFonts w:ascii="Wingdings" w:hAnsi="Wingdings" w:hint="default"/>
+      </w:rPr>
+    </w:lvl>
+    <w:lvl w:ilvl="3" w:tplc="100C0001" w:tentative="1">
+      <w:start w:val="1"/>
+      <w:numFmt w:val="bullet"/>
+      <w:lvlText w:val=""/>
+      <w:lvlJc w:val="left"/>
+      <w:pPr>
+        <w:ind w:left="4014" w:hanging="360"/>
+      </w:pPr>
+      <w:rPr>
+        <w:rFonts w:ascii="Symbol" w:hAnsi="Symbol" w:hint="default"/>
+      </w:rPr>
+    </w:lvl>
+    <w:lvl w:ilvl="4" w:tplc="100C0003" w:tentative="1">
+      <w:start w:val="1"/>
+      <w:numFmt w:val="bullet"/>
+      <w:lvlText w:val="o"/>
+      <w:lvlJc w:val="left"/>
+      <w:pPr>
+        <w:ind w:left="4734" w:hanging="360"/>
+      </w:pPr>
+      <w:rPr>
+        <w:rFonts w:ascii="Courier New" w:hAnsi="Courier New" w:cs="Courier New" w:hint="default"/>
+      </w:rPr>
+    </w:lvl>
+    <w:lvl w:ilvl="5" w:tplc="100C0005" w:tentative="1">
+      <w:start w:val="1"/>
+      <w:numFmt w:val="bullet"/>
+      <w:lvlText w:val=""/>
+      <w:lvlJc w:val="left"/>
+      <w:pPr>
+        <w:ind w:left="5454" w:hanging="360"/>
+      </w:pPr>
+      <w:rPr>
+        <w:rFonts w:ascii="Wingdings" w:hAnsi="Wingdings" w:hint="default"/>
+      </w:rPr>
+    </w:lvl>
+    <w:lvl w:ilvl="6" w:tplc="100C0001" w:tentative="1">
+      <w:start w:val="1"/>
+      <w:numFmt w:val="bullet"/>
+      <w:lvlText w:val=""/>
+      <w:lvlJc w:val="left"/>
+      <w:pPr>
+        <w:ind w:left="6174" w:hanging="360"/>
+      </w:pPr>
+      <w:rPr>
+        <w:rFonts w:ascii="Symbol" w:hAnsi="Symbol" w:hint="default"/>
+      </w:rPr>
+    </w:lvl>
+    <w:lvl w:ilvl="7" w:tplc="100C0003" w:tentative="1">
+      <w:start w:val="1"/>
+      <w:numFmt w:val="bullet"/>
+      <w:lvlText w:val="o"/>
+      <w:lvlJc w:val="left"/>
+      <w:pPr>
+        <w:ind w:left="6894" w:hanging="360"/>
+      </w:pPr>
+      <w:rPr>
+        <w:rFonts w:ascii="Courier New" w:hAnsi="Courier New" w:cs="Courier New" w:hint="default"/>
+      </w:rPr>
+    </w:lvl>
+    <w:lvl w:ilvl="8" w:tplc="100C0005" w:tentative="1">
+      <w:start w:val="1"/>
+      <w:numFmt w:val="bullet"/>
+      <w:lvlText w:val=""/>
+      <w:lvlJc w:val="left"/>
+      <w:pPr>
+        <w:ind w:left="7614" w:hanging="360"/>
+      </w:pPr>
+      <w:rPr>
+        <w:rFonts w:ascii="Wingdings" w:hAnsi="Wingdings" w:hint="default"/>
+      </w:rPr>
+    </w:lvl>
+  </w:abstractNum>
+  <w:abstractNum w:abstractNumId="3" w15:restartNumberingAfterBreak="0">
     <w:nsid w:val="6F002D6C"/>
     <w:multiLevelType w:val="hybridMultilevel"/>
     <w:tmpl w:val="9D66F4C2"/>
@@ -2331,16 +2819,22 @@
     </w:lvl>
   </w:abstractNum>
   <w:num w:numId="1">
-    <w:abstractNumId w:val="0"/>
+    <w:abstractNumId w:val="1"/>
   </w:num>
   <w:num w:numId="2">
-    <w:abstractNumId w:val="1"/>
+    <w:abstractNumId w:val="3"/>
+  </w:num>
+  <w:num w:numId="3">
+    <w:abstractNumId w:val="2"/>
+  </w:num>
+  <w:num w:numId="4">
+    <w:abstractNumId w:val="0"/>
   </w:num>
 </w:numbering>
 </file>
 
 <file path=word/styles.xml><?xml version="1.0" encoding="utf-8"?>
-<w:styles xmlns:mc="http://schemas.openxmlformats.org/markup-compatibility/2006" xmlns:r="http://schemas.openxmlformats.org/officeDocument/2006/relationships" xmlns:w="http://schemas.openxmlformats.org/wordprocessingml/2006/main" xmlns:w14="http://schemas.microsoft.com/office/word/2010/wordml" xmlns:w15="http://schemas.microsoft.com/office/word/2012/wordml" xmlns:w16cid="http://schemas.microsoft.com/office/word/2016/wordml/cid" xmlns:w16se="http://schemas.microsoft.com/office/word/2015/wordml/symex" mc:Ignorable="w14 w15 w16se w16cid">
+<w:styles xmlns:mc="http://schemas.openxmlformats.org/markup-compatibility/2006" xmlns:r="http://schemas.openxmlformats.org/officeDocument/2006/relationships" xmlns:w="http://schemas.openxmlformats.org/wordprocessingml/2006/main" xmlns:w14="http://schemas.microsoft.com/office/word/2010/wordml" xmlns:w15="http://schemas.microsoft.com/office/word/2012/wordml" xmlns:w16se="http://schemas.microsoft.com/office/word/2015/wordml/symex" mc:Ignorable="w14 w15 w16se">
   <w:docDefaults>
     <w:rPrDefault>
       <w:rPr>
@@ -2356,7 +2850,7 @@
       </w:pPr>
     </w:pPrDefault>
   </w:docDefaults>
-  <w:latentStyles w:defLockedState="0" w:defUIPriority="99" w:defSemiHidden="0" w:defUnhideWhenUsed="0" w:defQFormat="0" w:count="375">
+  <w:latentStyles w:defLockedState="0" w:defUIPriority="99" w:defSemiHidden="0" w:defUnhideWhenUsed="0" w:defQFormat="0" w:count="371">
     <w:lsdException w:name="Normal" w:uiPriority="0" w:qFormat="1"/>
     <w:lsdException w:name="heading 1" w:uiPriority="9" w:qFormat="1"/>
     <w:lsdException w:name="heading 2" w:semiHidden="1" w:uiPriority="9" w:unhideWhenUsed="1" w:qFormat="1"/>
@@ -2728,10 +3222,6 @@
     <w:lsdException w:name="List Table 5 Dark Accent 6" w:uiPriority="50"/>
     <w:lsdException w:name="List Table 6 Colorful Accent 6" w:uiPriority="51"/>
     <w:lsdException w:name="List Table 7 Colorful Accent 6" w:uiPriority="52"/>
-    <w:lsdException w:name="Mention" w:semiHidden="1" w:unhideWhenUsed="1"/>
-    <w:lsdException w:name="Smart Hyperlink" w:semiHidden="1" w:unhideWhenUsed="1"/>
-    <w:lsdException w:name="Hashtag" w:semiHidden="1" w:unhideWhenUsed="1"/>
-    <w:lsdException w:name="Unresolved Mention" w:semiHidden="1" w:unhideWhenUsed="1"/>
   </w:latentStyles>
   <w:style w:type="paragraph" w:default="1" w:styleId="Normal">
     <w:name w:val="Normal"/>
@@ -3303,11 +3793,22 @@
       <w:color w:val="808080"/>
     </w:rPr>
   </w:style>
+  <w:style w:type="paragraph" w:styleId="Paragraphedeliste">
+    <w:name w:val="List Paragraph"/>
+    <w:basedOn w:val="Normal"/>
+    <w:uiPriority w:val="34"/>
+    <w:qFormat/>
+    <w:rsid w:val="00070765"/>
+    <w:pPr>
+      <w:ind w:left="720"/>
+      <w:contextualSpacing/>
+    </w:pPr>
+  </w:style>
 </w:styles>
 </file>
 
 <file path=word/glossary/document.xml><?xml version="1.0" encoding="utf-8"?>
-<w:glossaryDocument xmlns:wpc="http://schemas.microsoft.com/office/word/2010/wordprocessingCanvas" xmlns:cx="http://schemas.microsoft.com/office/drawing/2014/chartex" xmlns:cx1="http://schemas.microsoft.com/office/drawing/2015/9/8/chartex" xmlns:cx2="http://schemas.microsoft.com/office/drawing/2015/10/21/chartex" xmlns:cx3="http://schemas.microsoft.com/office/drawing/2016/5/9/chartex" xmlns:cx4="http://schemas.microsoft.com/office/drawing/2016/5/10/chartex" xmlns:cx5="http://schemas.microsoft.com/office/drawing/2016/5/11/chartex" xmlns:cx6="http://schemas.microsoft.com/office/drawing/2016/5/12/chartex" xmlns:cx7="http://schemas.microsoft.com/office/drawing/2016/5/13/chartex" xmlns:cx8="http://schemas.microsoft.com/office/drawing/2016/5/14/chartex" xmlns:mc="http://schemas.openxmlformats.org/markup-compatibility/2006" xmlns:aink="http://schemas.microsoft.com/office/drawing/2016/ink" xmlns:am3d="http://schemas.microsoft.com/office/drawing/2017/model3d" xmlns:o="urn:schemas-microsoft-com:office:office" xmlns:r="http://schemas.openxmlformats.org/officeDocument/2006/relationships" xmlns:m="http://schemas.openxmlformats.org/officeDocument/2006/math" xmlns:v="urn:schemas-microsoft-com:vml" xmlns:wp14="http://schemas.microsoft.com/office/word/2010/wordprocessingDrawing" xmlns:wp="http://schemas.openxmlformats.org/drawingml/2006/wordprocessingDrawing" xmlns:w10="urn:schemas-microsoft-com:office:word" xmlns:w="http://schemas.openxmlformats.org/wordprocessingml/2006/main" xmlns:w14="http://schemas.microsoft.com/office/word/2010/wordml" xmlns:w15="http://schemas.microsoft.com/office/word/2012/wordml" xmlns:w16cid="http://schemas.microsoft.com/office/word/2016/wordml/cid" xmlns:w16se="http://schemas.microsoft.com/office/word/2015/wordml/symex" xmlns:wpg="http://schemas.microsoft.com/office/word/2010/wordprocessingGroup" xmlns:wpi="http://schemas.microsoft.com/office/word/2010/wordprocessingInk" xmlns:wne="http://schemas.microsoft.com/office/word/2006/wordml" xmlns:wps="http://schemas.microsoft.com/office/word/2010/wordprocessingShape" mc:Ignorable="w14 w15 w16se w16cid wp14">
+<w:glossaryDocument xmlns:wpc="http://schemas.microsoft.com/office/word/2010/wordprocessingCanvas" xmlns:cx="http://schemas.microsoft.com/office/drawing/2014/chartex" xmlns:cx1="http://schemas.microsoft.com/office/drawing/2015/9/8/chartex" xmlns:mc="http://schemas.openxmlformats.org/markup-compatibility/2006" xmlns:o="urn:schemas-microsoft-com:office:office" xmlns:r="http://schemas.openxmlformats.org/officeDocument/2006/relationships" xmlns:m="http://schemas.openxmlformats.org/officeDocument/2006/math" xmlns:v="urn:schemas-microsoft-com:vml" xmlns:wp14="http://schemas.microsoft.com/office/word/2010/wordprocessingDrawing" xmlns:wp="http://schemas.openxmlformats.org/drawingml/2006/wordprocessingDrawing" xmlns:w10="urn:schemas-microsoft-com:office:word" xmlns:w="http://schemas.openxmlformats.org/wordprocessingml/2006/main" xmlns:w14="http://schemas.microsoft.com/office/word/2010/wordml" xmlns:w15="http://schemas.microsoft.com/office/word/2012/wordml" xmlns:w16se="http://schemas.microsoft.com/office/word/2015/wordml/symex" xmlns:wpg="http://schemas.microsoft.com/office/word/2010/wordprocessingGroup" xmlns:wpi="http://schemas.microsoft.com/office/word/2010/wordprocessingInk" xmlns:wne="http://schemas.microsoft.com/office/word/2006/wordml" xmlns:wps="http://schemas.microsoft.com/office/word/2010/wordprocessingShape" mc:Ignorable="w14 w15 w16se wp14">
   <w:docParts>
     <w:docPart>
       <w:docPartPr>
@@ -3340,11 +3841,11 @@
 </file>
 
 <file path=word/glossary/fontTable.xml><?xml version="1.0" encoding="utf-8"?>
-<w:fonts xmlns:mc="http://schemas.openxmlformats.org/markup-compatibility/2006" xmlns:r="http://schemas.openxmlformats.org/officeDocument/2006/relationships" xmlns:w="http://schemas.openxmlformats.org/wordprocessingml/2006/main" xmlns:w14="http://schemas.microsoft.com/office/word/2010/wordml" xmlns:w15="http://schemas.microsoft.com/office/word/2012/wordml" xmlns:w16cid="http://schemas.microsoft.com/office/word/2016/wordml/cid" xmlns:w16se="http://schemas.microsoft.com/office/word/2015/wordml/symex" mc:Ignorable="w14 w15 w16se w16cid">
-  <w:font w:name="Wingdings">
-    <w:panose1 w:val="05000000000000000000"/>
+<w:fonts xmlns:mc="http://schemas.openxmlformats.org/markup-compatibility/2006" xmlns:r="http://schemas.openxmlformats.org/officeDocument/2006/relationships" xmlns:w="http://schemas.openxmlformats.org/wordprocessingml/2006/main" xmlns:w14="http://schemas.microsoft.com/office/word/2010/wordml" xmlns:w15="http://schemas.microsoft.com/office/word/2012/wordml" xmlns:w16se="http://schemas.microsoft.com/office/word/2015/wordml/symex" mc:Ignorable="w14 w15 w16se">
+  <w:font w:name="Symbol">
+    <w:panose1 w:val="05050102010706020507"/>
     <w:charset w:val="02"/>
-    <w:family w:val="auto"/>
+    <w:family w:val="roman"/>
     <w:pitch w:val="variable"/>
     <w:sig w:usb0="00000000" w:usb1="10000000" w:usb2="00000000" w:usb3="00000000" w:csb0="80000000" w:csb1="00000000"/>
   </w:font>
@@ -3362,10 +3863,10 @@
     <w:pitch w:val="fixed"/>
     <w:sig w:usb0="E0002EFF" w:usb1="C0007843" w:usb2="00000009" w:usb3="00000000" w:csb0="000001FF" w:csb1="00000000"/>
   </w:font>
-  <w:font w:name="Symbol">
-    <w:panose1 w:val="05050102010706020507"/>
+  <w:font w:name="Wingdings">
+    <w:panose1 w:val="05000000000000000000"/>
     <w:charset w:val="02"/>
-    <w:family w:val="roman"/>
+    <w:family w:val="auto"/>
     <w:pitch w:val="variable"/>
     <w:sig w:usb0="00000000" w:usb1="10000000" w:usb2="00000000" w:usb3="00000000" w:csb0="80000000" w:csb1="00000000"/>
   </w:font>
@@ -3374,7 +3875,7 @@
     <w:charset w:val="00"/>
     <w:family w:val="swiss"/>
     <w:pitch w:val="variable"/>
-    <w:sig w:usb0="E0002EFF" w:usb1="C000247B" w:usb2="00000009" w:usb3="00000000" w:csb0="000001FF" w:csb1="00000000"/>
+    <w:sig w:usb0="E0002AFF" w:usb1="C000247B" w:usb2="00000009" w:usb3="00000000" w:csb0="000001FF" w:csb1="00000000"/>
   </w:font>
   <w:font w:name="Calibri Light">
     <w:panose1 w:val="020F0302020204030204"/>
@@ -3387,7 +3888,7 @@
 </file>
 
 <file path=word/glossary/settings.xml><?xml version="1.0" encoding="utf-8"?>
-<w:settings xmlns:mc="http://schemas.openxmlformats.org/markup-compatibility/2006" xmlns:o="urn:schemas-microsoft-com:office:office" xmlns:r="http://schemas.openxmlformats.org/officeDocument/2006/relationships" xmlns:m="http://schemas.openxmlformats.org/officeDocument/2006/math" xmlns:v="urn:schemas-microsoft-com:vml" xmlns:w10="urn:schemas-microsoft-com:office:word" xmlns:w="http://schemas.openxmlformats.org/wordprocessingml/2006/main" xmlns:w14="http://schemas.microsoft.com/office/word/2010/wordml" xmlns:w15="http://schemas.microsoft.com/office/word/2012/wordml" xmlns:w16cid="http://schemas.microsoft.com/office/word/2016/wordml/cid" xmlns:w16se="http://schemas.microsoft.com/office/word/2015/wordml/symex" xmlns:sl="http://schemas.openxmlformats.org/schemaLibrary/2006/main" mc:Ignorable="w14 w15 w16se w16cid">
+<w:settings xmlns:mc="http://schemas.openxmlformats.org/markup-compatibility/2006" xmlns:o="urn:schemas-microsoft-com:office:office" xmlns:r="http://schemas.openxmlformats.org/officeDocument/2006/relationships" xmlns:m="http://schemas.openxmlformats.org/officeDocument/2006/math" xmlns:v="urn:schemas-microsoft-com:vml" xmlns:w10="urn:schemas-microsoft-com:office:word" xmlns:w="http://schemas.openxmlformats.org/wordprocessingml/2006/main" xmlns:w14="http://schemas.microsoft.com/office/word/2010/wordml" xmlns:w15="http://schemas.microsoft.com/office/word/2012/wordml" xmlns:w16se="http://schemas.microsoft.com/office/word/2015/wordml/symex" xmlns:sl="http://schemas.openxmlformats.org/schemaLibrary/2006/main" mc:Ignorable="w14 w15 w16se">
   <w:view w:val="normal"/>
   <w:defaultTabStop w:val="708"/>
   <w:hyphenationZone w:val="425"/>
@@ -3399,10 +3900,11 @@
     <w:compatSetting w:name="enableOpenTypeFeatures" w:uri="http://schemas.microsoft.com/office/word" w:val="1"/>
     <w:compatSetting w:name="doNotFlipMirrorIndents" w:uri="http://schemas.microsoft.com/office/word" w:val="1"/>
     <w:compatSetting w:name="differentiateMultirowTableHeaders" w:uri="http://schemas.microsoft.com/office/word" w:val="1"/>
-    <w:compatSetting w:name="useWord2013TrackBottomHyphenation" w:uri="http://schemas.microsoft.com/office/word" w:val="0"/>
   </w:compat>
   <w:rsids>
     <w:rsidRoot w:val="00F9085E"/>
+    <w:rsid w:val="0023226B"/>
+    <w:rsid w:val="009D5830"/>
     <w:rsid w:val="00F9085E"/>
   </w:rsids>
   <m:mathPr>
@@ -3427,7 +3929,7 @@
 </file>
 
 <file path=word/glossary/styles.xml><?xml version="1.0" encoding="utf-8"?>
-<w:styles xmlns:mc="http://schemas.openxmlformats.org/markup-compatibility/2006" xmlns:r="http://schemas.openxmlformats.org/officeDocument/2006/relationships" xmlns:w="http://schemas.openxmlformats.org/wordprocessingml/2006/main" xmlns:w14="http://schemas.microsoft.com/office/word/2010/wordml" xmlns:w15="http://schemas.microsoft.com/office/word/2012/wordml" xmlns:w16cid="http://schemas.microsoft.com/office/word/2016/wordml/cid" xmlns:w16se="http://schemas.microsoft.com/office/word/2015/wordml/symex" mc:Ignorable="w14 w15 w16se w16cid">
+<w:styles xmlns:mc="http://schemas.openxmlformats.org/markup-compatibility/2006" xmlns:r="http://schemas.openxmlformats.org/officeDocument/2006/relationships" xmlns:w="http://schemas.openxmlformats.org/wordprocessingml/2006/main" xmlns:w14="http://schemas.microsoft.com/office/word/2010/wordml" xmlns:w15="http://schemas.microsoft.com/office/word/2012/wordml" xmlns:w16se="http://schemas.microsoft.com/office/word/2015/wordml/symex" mc:Ignorable="w14 w15 w16se">
   <w:docDefaults>
     <w:rPrDefault>
       <w:rPr>
@@ -3443,7 +3945,7 @@
       </w:pPr>
     </w:pPrDefault>
   </w:docDefaults>
-  <w:latentStyles w:defLockedState="0" w:defUIPriority="99" w:defSemiHidden="0" w:defUnhideWhenUsed="0" w:defQFormat="0" w:count="375">
+  <w:latentStyles w:defLockedState="0" w:defUIPriority="99" w:defSemiHidden="0" w:defUnhideWhenUsed="0" w:defQFormat="0" w:count="371">
     <w:lsdException w:name="Normal" w:uiPriority="0" w:qFormat="1"/>
     <w:lsdException w:name="heading 1" w:uiPriority="9" w:qFormat="1"/>
     <w:lsdException w:name="heading 2" w:semiHidden="1" w:uiPriority="9" w:unhideWhenUsed="1" w:qFormat="1"/>
@@ -3815,10 +4317,6 @@
     <w:lsdException w:name="List Table 5 Dark Accent 6" w:uiPriority="50"/>
     <w:lsdException w:name="List Table 6 Colorful Accent 6" w:uiPriority="51"/>
     <w:lsdException w:name="List Table 7 Colorful Accent 6" w:uiPriority="52"/>
-    <w:lsdException w:name="Mention" w:semiHidden="1" w:unhideWhenUsed="1"/>
-    <w:lsdException w:name="Smart Hyperlink" w:semiHidden="1" w:unhideWhenUsed="1"/>
-    <w:lsdException w:name="Hashtag" w:semiHidden="1" w:unhideWhenUsed="1"/>
-    <w:lsdException w:name="Unresolved Mention" w:semiHidden="1" w:unhideWhenUsed="1"/>
   </w:latentStyles>
   <w:style w:type="paragraph" w:default="1" w:styleId="Normal">
     <w:name w:val="Normal"/>
@@ -3885,7 +4383,7 @@
 </file>
 
 <file path=word/glossary/webSettings.xml><?xml version="1.0" encoding="utf-8"?>
-<w:webSettings xmlns:mc="http://schemas.openxmlformats.org/markup-compatibility/2006" xmlns:r="http://schemas.openxmlformats.org/officeDocument/2006/relationships" xmlns:w="http://schemas.openxmlformats.org/wordprocessingml/2006/main" xmlns:w14="http://schemas.microsoft.com/office/word/2010/wordml" xmlns:w15="http://schemas.microsoft.com/office/word/2012/wordml" xmlns:w16cid="http://schemas.microsoft.com/office/word/2016/wordml/cid" xmlns:w16se="http://schemas.microsoft.com/office/word/2015/wordml/symex" mc:Ignorable="w14 w15 w16se w16cid">
+<w:webSettings xmlns:mc="http://schemas.openxmlformats.org/markup-compatibility/2006" xmlns:r="http://schemas.openxmlformats.org/officeDocument/2006/relationships" xmlns:w="http://schemas.openxmlformats.org/wordprocessingml/2006/main" xmlns:w14="http://schemas.microsoft.com/office/word/2010/wordml" xmlns:w15="http://schemas.microsoft.com/office/word/2012/wordml" xmlns:w16se="http://schemas.microsoft.com/office/word/2015/wordml/symex" mc:Ignorable="w14 w15 w16se">
   <w:optimizeForBrowser/>
   <w:allowPNG/>
 </w:webSettings>
@@ -4157,7 +4655,7 @@
 </file>
 
 <file path=customXml/itemProps1.xml><?xml version="1.0" encoding="utf-8"?>
-<ds:datastoreItem xmlns:ds="http://schemas.openxmlformats.org/officeDocument/2006/customXml" ds:itemID="{1D50BDC9-A9F6-459F-AB73-66105BB0B96C}">
+<ds:datastoreItem xmlns:ds="http://schemas.openxmlformats.org/officeDocument/2006/customXml" ds:itemID="{FA1F5961-FAC0-4414-8F06-5584AEF475AB}">
   <ds:schemaRefs>
     <ds:schemaRef ds:uri="http://schemas.openxmlformats.org/officeDocument/2006/bibliography"/>
   </ds:schemaRefs>

</xml_diff>